<commit_message>
Finished assigement proposal - dogs competitions
</commit_message>
<xml_diff>
--- a/Assessment_Software_Design_for_Cloud3_2023.docx
+++ b/Assessment_Software_Design_for_Cloud3_2023.docx
@@ -1,6 +1,6 @@
 
 <file path=word/document.xml><?xml version="1.0" encoding="utf-8"?>
-<w:document xmlns:wpc="http://schemas.microsoft.com/office/word/2010/wordprocessingCanvas" xmlns:cx="http://schemas.microsoft.com/office/drawing/2014/chartex" xmlns:cx1="http://schemas.microsoft.com/office/drawing/2015/9/8/chartex" xmlns:cx2="http://schemas.microsoft.com/office/drawing/2015/10/21/chartex" xmlns:cx3="http://schemas.microsoft.com/office/drawing/2016/5/9/chartex" xmlns:cx4="http://schemas.microsoft.com/office/drawing/2016/5/10/chartex" xmlns:cx5="http://schemas.microsoft.com/office/drawing/2016/5/11/chartex" xmlns:cx6="http://schemas.microsoft.com/office/drawing/2016/5/12/chartex" xmlns:cx7="http://schemas.microsoft.com/office/drawing/2016/5/13/chartex" xmlns:cx8="http://schemas.microsoft.com/office/drawing/2016/5/14/chartex" xmlns:mc="http://schemas.openxmlformats.org/markup-compatibility/2006" xmlns:aink="http://schemas.microsoft.com/office/drawing/2016/ink" xmlns:am3d="http://schemas.microsoft.com/office/drawing/2017/model3d" xmlns:o="urn:schemas-microsoft-com:office:office" xmlns:r="http://schemas.openxmlformats.org/officeDocument/2006/relationships" xmlns:m="http://schemas.openxmlformats.org/officeDocument/2006/math" xmlns:v="urn:schemas-microsoft-com:vml" xmlns:wp14="http://schemas.microsoft.com/office/word/2010/wordprocessingDrawing" xmlns:wp="http://schemas.openxmlformats.org/drawingml/2006/wordprocessingDrawing" xmlns:w10="urn:schemas-microsoft-com:office:word" xmlns:w="http://schemas.openxmlformats.org/wordprocessingml/2006/main" xmlns:w14="http://schemas.microsoft.com/office/word/2010/wordml" xmlns:w15="http://schemas.microsoft.com/office/word/2012/wordml" xmlns:w16cid="http://schemas.microsoft.com/office/word/2016/wordml/cid" xmlns:w16se="http://schemas.microsoft.com/office/word/2015/wordml/symex" xmlns:wpg="http://schemas.microsoft.com/office/word/2010/wordprocessingGroup" xmlns:wpi="http://schemas.microsoft.com/office/word/2010/wordprocessingInk" xmlns:wne="http://schemas.microsoft.com/office/word/2006/wordml" xmlns:wps="http://schemas.microsoft.com/office/word/2010/wordprocessingShape" mc:Ignorable="w14 w15 w16se w16cid wp14">
+<w:document xmlns:wpc="http://schemas.microsoft.com/office/word/2010/wordprocessingCanvas" xmlns:cx="http://schemas.microsoft.com/office/drawing/2014/chartex" xmlns:cx1="http://schemas.microsoft.com/office/drawing/2015/9/8/chartex" xmlns:cx2="http://schemas.microsoft.com/office/drawing/2015/10/21/chartex" xmlns:cx3="http://schemas.microsoft.com/office/drawing/2016/5/9/chartex" xmlns:cx4="http://schemas.microsoft.com/office/drawing/2016/5/10/chartex" xmlns:cx5="http://schemas.microsoft.com/office/drawing/2016/5/11/chartex" xmlns:cx6="http://schemas.microsoft.com/office/drawing/2016/5/12/chartex" xmlns:cx7="http://schemas.microsoft.com/office/drawing/2016/5/13/chartex" xmlns:cx8="http://schemas.microsoft.com/office/drawing/2016/5/14/chartex" xmlns:mc="http://schemas.openxmlformats.org/markup-compatibility/2006" xmlns:aink="http://schemas.microsoft.com/office/drawing/2016/ink" xmlns:am3d="http://schemas.microsoft.com/office/drawing/2017/model3d" xmlns:o="urn:schemas-microsoft-com:office:office" xmlns:oel="http://schemas.microsoft.com/office/2019/extlst" xmlns:r="http://schemas.openxmlformats.org/officeDocument/2006/relationships" xmlns:m="http://schemas.openxmlformats.org/officeDocument/2006/math" xmlns:v="urn:schemas-microsoft-com:vml" xmlns:wp14="http://schemas.microsoft.com/office/word/2010/wordprocessingDrawing" xmlns:wp="http://schemas.openxmlformats.org/drawingml/2006/wordprocessingDrawing" xmlns:w10="urn:schemas-microsoft-com:office:word" xmlns:w="http://schemas.openxmlformats.org/wordprocessingml/2006/main" xmlns:w14="http://schemas.microsoft.com/office/word/2010/wordml" xmlns:w15="http://schemas.microsoft.com/office/word/2012/wordml" xmlns:w16cex="http://schemas.microsoft.com/office/word/2018/wordml/cex" xmlns:w16cid="http://schemas.microsoft.com/office/word/2016/wordml/cid" xmlns:w16="http://schemas.microsoft.com/office/word/2018/wordml" xmlns:w16sdtdh="http://schemas.microsoft.com/office/word/2020/wordml/sdtdatahash" xmlns:w16se="http://schemas.microsoft.com/office/word/2015/wordml/symex" xmlns:wpg="http://schemas.microsoft.com/office/word/2010/wordprocessingGroup" xmlns:wpi="http://schemas.microsoft.com/office/word/2010/wordprocessingInk" xmlns:wne="http://schemas.microsoft.com/office/word/2006/wordml" xmlns:wps="http://schemas.microsoft.com/office/word/2010/wordprocessingShape" mc:Ignorable="w14 w15 w16se w16cid w16 w16cex w16sdtdh wp14">
   <w:background w:color="FFFFCC"/>
   <w:body>
     <w:p>
@@ -422,17 +422,42 @@
         <w:rPr>
           <w:rFonts w:asciiTheme="majorHAnsi" w:hAnsiTheme="majorHAnsi"/>
           <w:b/>
-          <w:color w:val="000000"/>
-          <w:sz w:val="24"/>
-          <w:szCs w:val="24"/>
-          <w:bdr w:val="none" w:sz="0" w:space="0" w:color="auto" w:frame="1"/>
-        </w:rPr>
-        <w:t xml:space="preserve">Assignment Proposal: 1 paragraph explanation of proposed topic/functionality (due </w:t>
-      </w:r>
-      <w:r>
-        <w:rPr>
-          <w:rFonts w:asciiTheme="majorHAnsi" w:hAnsiTheme="majorHAnsi"/>
-          <w:b/>
+          <w:strike/>
+          <w:color w:val="000000"/>
+          <w:sz w:val="24"/>
+          <w:szCs w:val="24"/>
+          <w:bdr w:val="none" w:sz="0" w:space="0" w:color="auto" w:frame="1"/>
+        </w:rPr>
+        <w:t>Assignment Proposal: 1 paragraph explanation of proposed</w:t>
+      </w:r>
+      <w:r>
+        <w:rPr>
+          <w:rFonts w:asciiTheme="majorHAnsi" w:hAnsiTheme="majorHAnsi"/>
+          <w:b/>
+          <w:color w:val="000000"/>
+          <w:sz w:val="24"/>
+          <w:szCs w:val="24"/>
+          <w:bdr w:val="none" w:sz="0" w:space="0" w:color="auto" w:frame="1"/>
+        </w:rPr>
+        <w:t xml:space="preserve"> </w:t>
+      </w:r>
+      <w:r>
+        <w:rPr>
+          <w:rFonts w:asciiTheme="majorHAnsi" w:hAnsiTheme="majorHAnsi"/>
+          <w:b/>
+          <w:strike/>
+          <w:color w:val="000000"/>
+          <w:sz w:val="24"/>
+          <w:szCs w:val="24"/>
+          <w:bdr w:val="none" w:sz="0" w:space="0" w:color="auto" w:frame="1"/>
+        </w:rPr>
+        <w:t xml:space="preserve">topic/functionality (due </w:t>
+      </w:r>
+      <w:r>
+        <w:rPr>
+          <w:rFonts w:asciiTheme="majorHAnsi" w:hAnsiTheme="majorHAnsi"/>
+          <w:b/>
+          <w:strike/>
           <w:color w:val="000000"/>
           <w:sz w:val="24"/>
           <w:szCs w:val="24"/>
@@ -444,40 +469,20 @@
         <w:rPr>
           <w:rFonts w:asciiTheme="majorHAnsi" w:hAnsiTheme="majorHAnsi"/>
           <w:b/>
-          <w:color w:val="000000"/>
-          <w:sz w:val="24"/>
-          <w:szCs w:val="24"/>
-          <w:bdr w:val="none" w:sz="0" w:space="0" w:color="auto" w:frame="1"/>
-        </w:rPr>
-        <w:t xml:space="preserve">/11) </w:t>
-      </w:r>
-      <w:r>
-        <w:rPr>
-          <w:rFonts w:asciiTheme="majorHAnsi" w:hAnsiTheme="majorHAnsi"/>
-          <w:b/>
-          <w:color w:val="000000"/>
-          <w:sz w:val="24"/>
-          <w:szCs w:val="24"/>
-          <w:bdr w:val="none" w:sz="0" w:space="0" w:color="auto" w:frame="1"/>
-        </w:rPr>
-        <w:t>(see sample assignment</w:t>
-      </w:r>
-      <w:r>
-        <w:rPr>
-          <w:rFonts w:asciiTheme="majorHAnsi" w:hAnsiTheme="majorHAnsi"/>
-          <w:b/>
-          <w:color w:val="000000"/>
-          <w:sz w:val="24"/>
-          <w:szCs w:val="24"/>
-          <w:bdr w:val="none" w:sz="0" w:space="0" w:color="auto" w:frame="1"/>
-        </w:rPr>
-        <w:t xml:space="preserve"> proposal in </w:t>
+          <w:strike/>
+          <w:color w:val="000000"/>
+          <w:sz w:val="24"/>
+          <w:szCs w:val="24"/>
+          <w:bdr w:val="none" w:sz="0" w:space="0" w:color="auto" w:frame="1"/>
+        </w:rPr>
+        <w:t xml:space="preserve">/11) (see sample assignment proposal in </w:t>
       </w:r>
       <w:proofErr w:type="spellStart"/>
       <w:r>
         <w:rPr>
           <w:rFonts w:asciiTheme="majorHAnsi" w:hAnsiTheme="majorHAnsi"/>
           <w:b/>
+          <w:strike/>
           <w:color w:val="000000"/>
           <w:sz w:val="24"/>
           <w:szCs w:val="24"/>
@@ -1008,8 +1013,6 @@
         </w:rPr>
         <w:t xml:space="preserve"> type of</w:t>
       </w:r>
-      <w:bookmarkStart w:id="0" w:name="_GoBack"/>
-      <w:bookmarkEnd w:id="0"/>
       <w:r>
         <w:rPr>
           <w:rFonts w:asciiTheme="majorHAnsi" w:hAnsiTheme="majorHAnsi"/>
@@ -1430,23 +1433,13 @@
           <w:szCs w:val="24"/>
         </w:rPr>
       </w:pPr>
-      <w:proofErr w:type="spellStart"/>
-      <w:r>
-        <w:rPr>
-          <w:rFonts w:asciiTheme="majorHAnsi" w:hAnsiTheme="majorHAnsi"/>
-          <w:sz w:val="24"/>
-          <w:szCs w:val="24"/>
-        </w:rPr>
-        <w:t>The</w:t>
-      </w:r>
-      <w:proofErr w:type="spellEnd"/>
-      <w:r>
-        <w:rPr>
-          <w:rFonts w:asciiTheme="majorHAnsi" w:hAnsiTheme="majorHAnsi"/>
-          <w:sz w:val="24"/>
-          <w:szCs w:val="24"/>
-        </w:rPr>
-        <w:t xml:space="preserve"> </w:t>
+      <w:r>
+        <w:rPr>
+          <w:rFonts w:asciiTheme="majorHAnsi" w:hAnsiTheme="majorHAnsi"/>
+          <w:sz w:val="24"/>
+          <w:szCs w:val="24"/>
+        </w:rPr>
+        <w:t xml:space="preserve">The </w:t>
       </w:r>
       <w:r>
         <w:rPr>
@@ -2369,7 +2362,7 @@
         </w:rPr>
         <w:t>what your application  is about</w:t>
       </w:r>
-      <w:bookmarkStart w:id="1" w:name="_Hlk36538929"/>
+      <w:bookmarkStart w:id="0" w:name="_Hlk36538929"/>
       <w:r>
         <w:rPr>
           <w:rFonts w:asciiTheme="majorHAnsi" w:hAnsiTheme="majorHAnsi"/>
@@ -2401,7 +2394,7 @@
         <w:t>A walkthrough (demonstration) of your application working with examples of its functionality</w:t>
       </w:r>
     </w:p>
-    <w:bookmarkEnd w:id="1"/>
+    <w:bookmarkEnd w:id="0"/>
     <w:p>
       <w:pPr>
         <w:pStyle w:val="ListParagraph"/>
@@ -2779,7 +2772,7 @@
 </file>
 
 <file path=word/numbering.xml><?xml version="1.0" encoding="utf-8"?>
-<w:numbering xmlns:wpc="http://schemas.microsoft.com/office/word/2010/wordprocessingCanvas" xmlns:cx="http://schemas.microsoft.com/office/drawing/2014/chartex" xmlns:cx1="http://schemas.microsoft.com/office/drawing/2015/9/8/chartex" xmlns:cx2="http://schemas.microsoft.com/office/drawing/2015/10/21/chartex" xmlns:cx3="http://schemas.microsoft.com/office/drawing/2016/5/9/chartex" xmlns:cx4="http://schemas.microsoft.com/office/drawing/2016/5/10/chartex" xmlns:cx5="http://schemas.microsoft.com/office/drawing/2016/5/11/chartex" xmlns:cx6="http://schemas.microsoft.com/office/drawing/2016/5/12/chartex" xmlns:cx7="http://schemas.microsoft.com/office/drawing/2016/5/13/chartex" xmlns:cx8="http://schemas.microsoft.com/office/drawing/2016/5/14/chartex" xmlns:mc="http://schemas.openxmlformats.org/markup-compatibility/2006" xmlns:aink="http://schemas.microsoft.com/office/drawing/2016/ink" xmlns:am3d="http://schemas.microsoft.com/office/drawing/2017/model3d" xmlns:o="urn:schemas-microsoft-com:office:office" xmlns:r="http://schemas.openxmlformats.org/officeDocument/2006/relationships" xmlns:m="http://schemas.openxmlformats.org/officeDocument/2006/math" xmlns:v="urn:schemas-microsoft-com:vml" xmlns:wp14="http://schemas.microsoft.com/office/word/2010/wordprocessingDrawing" xmlns:wp="http://schemas.openxmlformats.org/drawingml/2006/wordprocessingDrawing" xmlns:w10="urn:schemas-microsoft-com:office:word" xmlns:w="http://schemas.openxmlformats.org/wordprocessingml/2006/main" xmlns:w14="http://schemas.microsoft.com/office/word/2010/wordml" xmlns:w15="http://schemas.microsoft.com/office/word/2012/wordml" xmlns:w16cid="http://schemas.microsoft.com/office/word/2016/wordml/cid" xmlns:w16se="http://schemas.microsoft.com/office/word/2015/wordml/symex" xmlns:wpg="http://schemas.microsoft.com/office/word/2010/wordprocessingGroup" xmlns:wpi="http://schemas.microsoft.com/office/word/2010/wordprocessingInk" xmlns:wne="http://schemas.microsoft.com/office/word/2006/wordml" xmlns:wps="http://schemas.microsoft.com/office/word/2010/wordprocessingShape" mc:Ignorable="w14 w15 w16se w16cid wp14">
+<w:numbering xmlns:wpc="http://schemas.microsoft.com/office/word/2010/wordprocessingCanvas" xmlns:cx="http://schemas.microsoft.com/office/drawing/2014/chartex" xmlns:cx1="http://schemas.microsoft.com/office/drawing/2015/9/8/chartex" xmlns:cx2="http://schemas.microsoft.com/office/drawing/2015/10/21/chartex" xmlns:cx3="http://schemas.microsoft.com/office/drawing/2016/5/9/chartex" xmlns:cx4="http://schemas.microsoft.com/office/drawing/2016/5/10/chartex" xmlns:cx5="http://schemas.microsoft.com/office/drawing/2016/5/11/chartex" xmlns:cx6="http://schemas.microsoft.com/office/drawing/2016/5/12/chartex" xmlns:cx7="http://schemas.microsoft.com/office/drawing/2016/5/13/chartex" xmlns:cx8="http://schemas.microsoft.com/office/drawing/2016/5/14/chartex" xmlns:mc="http://schemas.openxmlformats.org/markup-compatibility/2006" xmlns:aink="http://schemas.microsoft.com/office/drawing/2016/ink" xmlns:am3d="http://schemas.microsoft.com/office/drawing/2017/model3d" xmlns:o="urn:schemas-microsoft-com:office:office" xmlns:oel="http://schemas.microsoft.com/office/2019/extlst" xmlns:r="http://schemas.openxmlformats.org/officeDocument/2006/relationships" xmlns:m="http://schemas.openxmlformats.org/officeDocument/2006/math" xmlns:v="urn:schemas-microsoft-com:vml" xmlns:wp14="http://schemas.microsoft.com/office/word/2010/wordprocessingDrawing" xmlns:wp="http://schemas.openxmlformats.org/drawingml/2006/wordprocessingDrawing" xmlns:w10="urn:schemas-microsoft-com:office:word" xmlns:w="http://schemas.openxmlformats.org/wordprocessingml/2006/main" xmlns:w14="http://schemas.microsoft.com/office/word/2010/wordml" xmlns:w15="http://schemas.microsoft.com/office/word/2012/wordml" xmlns:w16cex="http://schemas.microsoft.com/office/word/2018/wordml/cex" xmlns:w16cid="http://schemas.microsoft.com/office/word/2016/wordml/cid" xmlns:w16="http://schemas.microsoft.com/office/word/2018/wordml" xmlns:w16sdtdh="http://schemas.microsoft.com/office/word/2020/wordml/sdtdatahash" xmlns:w16se="http://schemas.microsoft.com/office/word/2015/wordml/symex" xmlns:wpg="http://schemas.microsoft.com/office/word/2010/wordprocessingGroup" xmlns:wpi="http://schemas.microsoft.com/office/word/2010/wordprocessingInk" xmlns:wne="http://schemas.microsoft.com/office/word/2006/wordml" xmlns:wps="http://schemas.microsoft.com/office/word/2010/wordprocessingShape" mc:Ignorable="w14 w15 w16se w16cid w16 w16cex w16sdtdh wp14">
   <w:abstractNum w:abstractNumId="0" w15:restartNumberingAfterBreak="0">
     <w:nsid w:val="03214B50"/>
     <w:multiLevelType w:val="hybridMultilevel"/>
@@ -4371,59 +4364,59 @@
       </w:rPr>
     </w:lvl>
   </w:abstractNum>
-  <w:num w:numId="1">
+  <w:num w:numId="1" w16cid:durableId="781802787">
     <w:abstractNumId w:val="2"/>
   </w:num>
-  <w:num w:numId="2">
+  <w:num w:numId="2" w16cid:durableId="425812287">
     <w:abstractNumId w:val="9"/>
   </w:num>
-  <w:num w:numId="3">
+  <w:num w:numId="3" w16cid:durableId="569929354">
     <w:abstractNumId w:val="15"/>
   </w:num>
-  <w:num w:numId="4">
+  <w:num w:numId="4" w16cid:durableId="836461719">
     <w:abstractNumId w:val="3"/>
   </w:num>
-  <w:num w:numId="5">
+  <w:num w:numId="5" w16cid:durableId="2100833030">
     <w:abstractNumId w:val="14"/>
   </w:num>
-  <w:num w:numId="6">
+  <w:num w:numId="6" w16cid:durableId="1805150605">
     <w:abstractNumId w:val="6"/>
   </w:num>
-  <w:num w:numId="7">
+  <w:num w:numId="7" w16cid:durableId="7804410">
     <w:abstractNumId w:val="4"/>
   </w:num>
-  <w:num w:numId="8">
+  <w:num w:numId="8" w16cid:durableId="1599216645">
     <w:abstractNumId w:val="8"/>
   </w:num>
-  <w:num w:numId="9">
+  <w:num w:numId="9" w16cid:durableId="518590700">
     <w:abstractNumId w:val="10"/>
   </w:num>
-  <w:num w:numId="10">
+  <w:num w:numId="10" w16cid:durableId="1994026284">
     <w:abstractNumId w:val="11"/>
   </w:num>
-  <w:num w:numId="11">
+  <w:num w:numId="11" w16cid:durableId="1768499352">
     <w:abstractNumId w:val="12"/>
   </w:num>
-  <w:num w:numId="12">
+  <w:num w:numId="12" w16cid:durableId="1384870649">
     <w:abstractNumId w:val="0"/>
   </w:num>
-  <w:num w:numId="13">
+  <w:num w:numId="13" w16cid:durableId="254556775">
     <w:abstractNumId w:val="1"/>
   </w:num>
-  <w:num w:numId="14">
+  <w:num w:numId="14" w16cid:durableId="1557163661">
     <w:abstractNumId w:val="5"/>
   </w:num>
-  <w:num w:numId="15">
+  <w:num w:numId="15" w16cid:durableId="476924110">
     <w:abstractNumId w:val="7"/>
   </w:num>
-  <w:num w:numId="16">
+  <w:num w:numId="16" w16cid:durableId="1156336584">
     <w:abstractNumId w:val="13"/>
   </w:num>
 </w:numbering>
 </file>
 
 <file path=word/styles.xml><?xml version="1.0" encoding="utf-8"?>
-<w:styles xmlns:mc="http://schemas.openxmlformats.org/markup-compatibility/2006" xmlns:r="http://schemas.openxmlformats.org/officeDocument/2006/relationships" xmlns:w="http://schemas.openxmlformats.org/wordprocessingml/2006/main" xmlns:w14="http://schemas.microsoft.com/office/word/2010/wordml" xmlns:w15="http://schemas.microsoft.com/office/word/2012/wordml" xmlns:w16cid="http://schemas.microsoft.com/office/word/2016/wordml/cid" xmlns:w16se="http://schemas.microsoft.com/office/word/2015/wordml/symex" mc:Ignorable="w14 w15 w16se w16cid">
+<w:styles xmlns:mc="http://schemas.openxmlformats.org/markup-compatibility/2006" xmlns:r="http://schemas.openxmlformats.org/officeDocument/2006/relationships" xmlns:w="http://schemas.openxmlformats.org/wordprocessingml/2006/main" xmlns:w14="http://schemas.microsoft.com/office/word/2010/wordml" xmlns:w15="http://schemas.microsoft.com/office/word/2012/wordml" xmlns:w16cex="http://schemas.microsoft.com/office/word/2018/wordml/cex" xmlns:w16cid="http://schemas.microsoft.com/office/word/2016/wordml/cid" xmlns:w16="http://schemas.microsoft.com/office/word/2018/wordml" xmlns:w16sdtdh="http://schemas.microsoft.com/office/word/2020/wordml/sdtdatahash" xmlns:w16se="http://schemas.microsoft.com/office/word/2015/wordml/symex" mc:Ignorable="w14 w15 w16se w16cid w16 w16cex w16sdtdh">
   <w:docDefaults>
     <w:rPrDefault>
       <w:rPr>
@@ -4439,7 +4432,7 @@
       </w:pPr>
     </w:pPrDefault>
   </w:docDefaults>
-  <w:latentStyles w:defLockedState="0" w:defUIPriority="99" w:defSemiHidden="0" w:defUnhideWhenUsed="0" w:defQFormat="0" w:count="375">
+  <w:latentStyles w:defLockedState="0" w:defUIPriority="99" w:defSemiHidden="0" w:defUnhideWhenUsed="0" w:defQFormat="0" w:count="376">
     <w:lsdException w:name="Normal" w:uiPriority="0" w:qFormat="1"/>
     <w:lsdException w:name="heading 1" w:uiPriority="9" w:qFormat="1"/>
     <w:lsdException w:name="heading 2" w:semiHidden="1" w:uiPriority="9" w:unhideWhenUsed="1" w:qFormat="1"/>
@@ -4545,6 +4538,7 @@
     <w:lsdException w:name="HTML Sample" w:semiHidden="1" w:unhideWhenUsed="1"/>
     <w:lsdException w:name="HTML Typewriter" w:semiHidden="1" w:unhideWhenUsed="1"/>
     <w:lsdException w:name="HTML Variable" w:semiHidden="1" w:unhideWhenUsed="1"/>
+    <w:lsdException w:name="Normal Table" w:semiHidden="1" w:unhideWhenUsed="1"/>
     <w:lsdException w:name="annotation subject" w:semiHidden="1" w:unhideWhenUsed="1"/>
     <w:lsdException w:name="No List" w:semiHidden="1" w:unhideWhenUsed="1"/>
     <w:lsdException w:name="Outline List 1" w:semiHidden="1" w:unhideWhenUsed="1"/>
@@ -4588,8 +4582,10 @@
     <w:lsdException w:name="Table Elegant" w:semiHidden="1" w:unhideWhenUsed="1"/>
     <w:lsdException w:name="Table Professional" w:semiHidden="1" w:unhideWhenUsed="1"/>
     <w:lsdException w:name="Table Subtle 1" w:semiHidden="1" w:unhideWhenUsed="1"/>
+    <w:lsdException w:name="Table Subtle 2" w:semiHidden="1" w:unhideWhenUsed="1"/>
     <w:lsdException w:name="Table Web 1" w:semiHidden="1" w:unhideWhenUsed="1"/>
     <w:lsdException w:name="Table Web 2" w:semiHidden="1" w:unhideWhenUsed="1"/>
+    <w:lsdException w:name="Table Web 3" w:semiHidden="1" w:unhideWhenUsed="1"/>
     <w:lsdException w:name="Balloon Text" w:semiHidden="1" w:unhideWhenUsed="1"/>
     <w:lsdException w:name="Table Grid" w:uiPriority="39"/>
     <w:lsdException w:name="Table Theme" w:semiHidden="1" w:unhideWhenUsed="1"/>
@@ -4812,6 +4808,7 @@
     <w:lsdException w:name="Smart Hyperlink" w:semiHidden="1" w:unhideWhenUsed="1"/>
     <w:lsdException w:name="Hashtag" w:semiHidden="1" w:unhideWhenUsed="1"/>
     <w:lsdException w:name="Unresolved Mention" w:semiHidden="1" w:unhideWhenUsed="1"/>
+    <w:lsdException w:name="Smart Link" w:semiHidden="1" w:unhideWhenUsed="1"/>
   </w:latentStyles>
   <w:style w:type="paragraph" w:default="1" w:styleId="Normal">
     <w:name w:val="Normal"/>

</xml_diff>

<commit_message>
Implemented search by dog's name search box in get_all.html
</commit_message>
<xml_diff>
--- a/Assessment_Software_Design_for_Cloud3_2023.docx
+++ b/Assessment_Software_Design_for_Cloud3_2023.docx
@@ -202,15 +202,17 @@
       <w:pPr>
         <w:rPr>
           <w:rFonts w:asciiTheme="majorHAnsi" w:hAnsiTheme="majorHAnsi"/>
-          <w:color w:val="000000"/>
-          <w:sz w:val="24"/>
-          <w:szCs w:val="24"/>
-          <w:bdr w:val="none" w:sz="0" w:space="0" w:color="auto" w:frame="1"/>
-        </w:rPr>
-      </w:pPr>
-      <w:r>
-        <w:rPr>
-          <w:rFonts w:asciiTheme="majorHAnsi" w:hAnsiTheme="majorHAnsi"/>
+          <w:strike/>
+          <w:color w:val="000000"/>
+          <w:sz w:val="24"/>
+          <w:szCs w:val="24"/>
+          <w:bdr w:val="none" w:sz="0" w:space="0" w:color="auto" w:frame="1"/>
+        </w:rPr>
+      </w:pPr>
+      <w:r>
+        <w:rPr>
+          <w:rFonts w:asciiTheme="majorHAnsi" w:hAnsiTheme="majorHAnsi"/>
+          <w:strike/>
           <w:color w:val="000000"/>
           <w:sz w:val="24"/>
           <w:szCs w:val="24"/>
@@ -221,6 +223,7 @@
       <w:r>
         <w:rPr>
           <w:rFonts w:asciiTheme="majorHAnsi" w:hAnsiTheme="majorHAnsi"/>
+          <w:strike/>
           <w:color w:val="000000"/>
           <w:sz w:val="24"/>
           <w:szCs w:val="24"/>
@@ -231,6 +234,7 @@
       <w:r>
         <w:rPr>
           <w:rFonts w:asciiTheme="majorHAnsi" w:hAnsiTheme="majorHAnsi"/>
+          <w:strike/>
           <w:color w:val="000000"/>
           <w:sz w:val="24"/>
           <w:szCs w:val="24"/>
@@ -241,6 +245,7 @@
       <w:r>
         <w:rPr>
           <w:rFonts w:asciiTheme="majorHAnsi" w:hAnsiTheme="majorHAnsi"/>
+          <w:strike/>
           <w:color w:val="000000"/>
           <w:sz w:val="24"/>
           <w:szCs w:val="24"/>
@@ -251,6 +256,7 @@
       <w:r>
         <w:rPr>
           <w:rFonts w:asciiTheme="majorHAnsi" w:hAnsiTheme="majorHAnsi"/>
+          <w:strike/>
           <w:color w:val="000000"/>
           <w:sz w:val="24"/>
           <w:szCs w:val="24"/>
@@ -261,6 +267,7 @@
       <w:r>
         <w:rPr>
           <w:rFonts w:asciiTheme="majorHAnsi" w:hAnsiTheme="majorHAnsi"/>
+          <w:strike/>
           <w:color w:val="000000"/>
           <w:sz w:val="24"/>
           <w:szCs w:val="24"/>
@@ -271,6 +278,7 @@
       <w:r>
         <w:rPr>
           <w:rFonts w:asciiTheme="majorHAnsi" w:hAnsiTheme="majorHAnsi"/>
+          <w:strike/>
           <w:color w:val="000000"/>
           <w:sz w:val="24"/>
           <w:szCs w:val="24"/>
@@ -281,6 +289,7 @@
       <w:r>
         <w:rPr>
           <w:rFonts w:asciiTheme="majorHAnsi" w:hAnsiTheme="majorHAnsi"/>
+          <w:strike/>
           <w:color w:val="000000"/>
           <w:sz w:val="24"/>
           <w:szCs w:val="24"/>
@@ -291,6 +300,7 @@
       <w:r>
         <w:rPr>
           <w:rFonts w:asciiTheme="majorHAnsi" w:hAnsiTheme="majorHAnsi"/>
+          <w:strike/>
           <w:color w:val="000000"/>
           <w:sz w:val="24"/>
           <w:szCs w:val="24"/>
@@ -301,6 +311,7 @@
       <w:r>
         <w:rPr>
           <w:rFonts w:asciiTheme="majorHAnsi" w:hAnsiTheme="majorHAnsi"/>
+          <w:strike/>
           <w:color w:val="000000"/>
           <w:sz w:val="24"/>
           <w:szCs w:val="24"/>
@@ -311,6 +322,7 @@
       <w:r>
         <w:rPr>
           <w:rFonts w:asciiTheme="majorHAnsi" w:hAnsiTheme="majorHAnsi"/>
+          <w:strike/>
           <w:color w:val="FF0000"/>
           <w:sz w:val="24"/>
           <w:szCs w:val="24"/>
@@ -524,23 +536,39 @@
         <w:rPr>
           <w:rFonts w:asciiTheme="majorHAnsi" w:hAnsiTheme="majorHAnsi"/>
           <w:b/>
-          <w:color w:val="000000"/>
-          <w:sz w:val="24"/>
-          <w:szCs w:val="24"/>
-          <w:bdr w:val="none" w:sz="0" w:space="0" w:color="auto" w:frame="1"/>
-        </w:rPr>
-      </w:pPr>
-      <w:r>
-        <w:rPr>
-          <w:rFonts w:asciiTheme="majorHAnsi" w:hAnsiTheme="majorHAnsi"/>
-          <w:b/>
-          <w:color w:val="000000"/>
-          <w:sz w:val="24"/>
-          <w:szCs w:val="24"/>
-          <w:bdr w:val="none" w:sz="0" w:space="0" w:color="auto" w:frame="1"/>
-        </w:rPr>
-        <w:t>Code for completed application</w:t>
-      </w:r>
+          <w:strike/>
+          <w:color w:val="000000"/>
+          <w:sz w:val="24"/>
+          <w:szCs w:val="24"/>
+          <w:bdr w:val="none" w:sz="0" w:space="0" w:color="auto" w:frame="1"/>
+        </w:rPr>
+      </w:pPr>
+      <w:r>
+        <w:rPr>
+          <w:rFonts w:asciiTheme="majorHAnsi" w:hAnsiTheme="majorHAnsi"/>
+          <w:b/>
+          <w:strike/>
+          <w:color w:val="000000"/>
+          <w:sz w:val="24"/>
+          <w:szCs w:val="24"/>
+          <w:bdr w:val="none" w:sz="0" w:space="0" w:color="auto" w:frame="1"/>
+        </w:rPr>
+        <w:t xml:space="preserve">Code for completed </w:t>
+      </w:r>
+      <w:proofErr w:type="gramStart"/>
+      <w:r>
+        <w:rPr>
+          <w:rFonts w:asciiTheme="majorHAnsi" w:hAnsiTheme="majorHAnsi"/>
+          <w:b/>
+          <w:strike/>
+          <w:color w:val="000000"/>
+          <w:sz w:val="24"/>
+          <w:szCs w:val="24"/>
+          <w:bdr w:val="none" w:sz="0" w:space="0" w:color="auto" w:frame="1"/>
+        </w:rPr>
+        <w:t>application</w:t>
+      </w:r>
+      <w:proofErr w:type="gramEnd"/>
     </w:p>
     <w:p>
       <w:pPr>
@@ -748,15 +776,17 @@
         </w:numPr>
         <w:rPr>
           <w:rFonts w:asciiTheme="majorHAnsi" w:hAnsiTheme="majorHAnsi"/>
-          <w:color w:val="000000"/>
-          <w:sz w:val="24"/>
-          <w:szCs w:val="24"/>
-          <w:bdr w:val="none" w:sz="0" w:space="0" w:color="auto" w:frame="1"/>
-        </w:rPr>
-      </w:pPr>
-      <w:r>
-        <w:rPr>
-          <w:rFonts w:asciiTheme="majorHAnsi" w:hAnsiTheme="majorHAnsi"/>
+          <w:strike/>
+          <w:color w:val="000000"/>
+          <w:sz w:val="24"/>
+          <w:szCs w:val="24"/>
+          <w:bdr w:val="none" w:sz="0" w:space="0" w:color="auto" w:frame="1"/>
+        </w:rPr>
+      </w:pPr>
+      <w:r>
+        <w:rPr>
+          <w:rFonts w:asciiTheme="majorHAnsi" w:hAnsiTheme="majorHAnsi"/>
+          <w:strike/>
           <w:color w:val="000000"/>
           <w:sz w:val="24"/>
           <w:szCs w:val="24"/>
@@ -768,6 +798,7 @@
       <w:r>
         <w:rPr>
           <w:rFonts w:asciiTheme="majorHAnsi" w:hAnsiTheme="majorHAnsi"/>
+          <w:strike/>
           <w:color w:val="000000"/>
           <w:sz w:val="24"/>
           <w:szCs w:val="24"/>
@@ -779,6 +810,7 @@
       <w:r>
         <w:rPr>
           <w:rFonts w:asciiTheme="majorHAnsi" w:hAnsiTheme="majorHAnsi"/>
+          <w:strike/>
           <w:color w:val="000000"/>
           <w:sz w:val="24"/>
           <w:szCs w:val="24"/>
@@ -789,6 +821,7 @@
       <w:r>
         <w:rPr>
           <w:rFonts w:asciiTheme="majorHAnsi" w:hAnsiTheme="majorHAnsi"/>
+          <w:strike/>
           <w:color w:val="000000"/>
           <w:sz w:val="24"/>
           <w:szCs w:val="24"/>
@@ -818,15 +851,17 @@
         </w:numPr>
         <w:rPr>
           <w:rFonts w:asciiTheme="majorHAnsi" w:hAnsiTheme="majorHAnsi"/>
-          <w:color w:val="000000"/>
-          <w:sz w:val="24"/>
-          <w:szCs w:val="24"/>
-          <w:bdr w:val="none" w:sz="0" w:space="0" w:color="auto" w:frame="1"/>
-        </w:rPr>
-      </w:pPr>
-      <w:r>
-        <w:rPr>
-          <w:rFonts w:asciiTheme="majorHAnsi" w:hAnsiTheme="majorHAnsi"/>
+          <w:strike/>
+          <w:color w:val="000000"/>
+          <w:sz w:val="24"/>
+          <w:szCs w:val="24"/>
+          <w:bdr w:val="none" w:sz="0" w:space="0" w:color="auto" w:frame="1"/>
+        </w:rPr>
+      </w:pPr>
+      <w:r>
+        <w:rPr>
+          <w:rFonts w:asciiTheme="majorHAnsi" w:hAnsiTheme="majorHAnsi"/>
+          <w:strike/>
           <w:color w:val="000000"/>
           <w:sz w:val="24"/>
           <w:szCs w:val="24"/>
@@ -837,6 +872,7 @@
       <w:r>
         <w:rPr>
           <w:rFonts w:asciiTheme="majorHAnsi" w:hAnsiTheme="majorHAnsi"/>
+          <w:strike/>
           <w:color w:val="000000"/>
           <w:sz w:val="24"/>
           <w:szCs w:val="24"/>
@@ -847,6 +883,7 @@
       <w:r>
         <w:rPr>
           <w:rFonts w:asciiTheme="majorHAnsi" w:hAnsiTheme="majorHAnsi"/>
+          <w:strike/>
           <w:color w:val="000000"/>
           <w:sz w:val="24"/>
           <w:szCs w:val="24"/>
@@ -861,6 +898,7 @@
         <w:rPr>
           <w:rFonts w:asciiTheme="majorHAnsi" w:hAnsiTheme="majorHAnsi"/>
           <w:b/>
+          <w:strike/>
           <w:sz w:val="28"/>
           <w:szCs w:val="24"/>
         </w:rPr>
@@ -869,6 +907,7 @@
         <w:rPr>
           <w:rFonts w:asciiTheme="majorHAnsi" w:hAnsiTheme="majorHAnsi"/>
           <w:b/>
+          <w:strike/>
           <w:sz w:val="28"/>
           <w:szCs w:val="24"/>
         </w:rPr>
@@ -878,6 +917,7 @@
         <w:rPr>
           <w:rFonts w:asciiTheme="majorHAnsi" w:hAnsiTheme="majorHAnsi"/>
           <w:b/>
+          <w:strike/>
           <w:sz w:val="28"/>
           <w:szCs w:val="24"/>
         </w:rPr>
@@ -887,6 +927,7 @@
         <w:rPr>
           <w:rFonts w:asciiTheme="majorHAnsi" w:hAnsiTheme="majorHAnsi"/>
           <w:b/>
+          <w:strike/>
           <w:sz w:val="28"/>
           <w:szCs w:val="24"/>
         </w:rPr>
@@ -897,6 +938,7 @@
         <w:rPr>
           <w:rFonts w:asciiTheme="majorHAnsi" w:hAnsiTheme="majorHAnsi"/>
           <w:b/>
+          <w:strike/>
           <w:sz w:val="28"/>
           <w:szCs w:val="24"/>
         </w:rPr>
@@ -906,6 +948,7 @@
         <w:rPr>
           <w:rFonts w:asciiTheme="majorHAnsi" w:hAnsiTheme="majorHAnsi"/>
           <w:b/>
+          <w:strike/>
           <w:sz w:val="28"/>
           <w:szCs w:val="24"/>
         </w:rPr>
@@ -915,6 +958,7 @@
         <w:rPr>
           <w:rFonts w:asciiTheme="majorHAnsi" w:hAnsiTheme="majorHAnsi"/>
           <w:b/>
+          <w:strike/>
           <w:sz w:val="28"/>
           <w:szCs w:val="24"/>
         </w:rPr>
@@ -924,6 +968,7 @@
         <w:rPr>
           <w:rFonts w:asciiTheme="majorHAnsi" w:hAnsiTheme="majorHAnsi"/>
           <w:b/>
+          <w:strike/>
           <w:sz w:val="28"/>
           <w:szCs w:val="24"/>
         </w:rPr>
@@ -933,6 +978,7 @@
         <w:rPr>
           <w:rFonts w:asciiTheme="majorHAnsi" w:hAnsiTheme="majorHAnsi"/>
           <w:b/>
+          <w:strike/>
           <w:sz w:val="28"/>
           <w:szCs w:val="24"/>
         </w:rPr>
@@ -942,6 +988,7 @@
         <w:rPr>
           <w:rFonts w:asciiTheme="majorHAnsi" w:hAnsiTheme="majorHAnsi"/>
           <w:b/>
+          <w:strike/>
           <w:sz w:val="28"/>
           <w:szCs w:val="24"/>
         </w:rPr>
@@ -951,6 +998,7 @@
         <w:rPr>
           <w:rFonts w:asciiTheme="majorHAnsi" w:hAnsiTheme="majorHAnsi"/>
           <w:b/>
+          <w:strike/>
           <w:sz w:val="28"/>
           <w:szCs w:val="24"/>
         </w:rPr>
@@ -961,6 +1009,7 @@
         <w:rPr>
           <w:rFonts w:asciiTheme="majorHAnsi" w:hAnsiTheme="majorHAnsi"/>
           <w:b/>
+          <w:strike/>
           <w:color w:val="FF0000"/>
           <w:sz w:val="28"/>
           <w:szCs w:val="24"/>
@@ -972,6 +1021,7 @@
         <w:rPr>
           <w:rFonts w:asciiTheme="majorHAnsi" w:hAnsiTheme="majorHAnsi"/>
           <w:b/>
+          <w:strike/>
           <w:sz w:val="28"/>
           <w:szCs w:val="24"/>
         </w:rPr>
@@ -981,6 +1031,7 @@
         <w:rPr>
           <w:rFonts w:asciiTheme="majorHAnsi" w:hAnsiTheme="majorHAnsi"/>
           <w:b/>
+          <w:strike/>
           <w:sz w:val="28"/>
           <w:szCs w:val="24"/>
         </w:rPr>
@@ -990,6 +1041,7 @@
         <w:rPr>
           <w:rFonts w:asciiTheme="majorHAnsi" w:hAnsiTheme="majorHAnsi"/>
           <w:b/>
+          <w:strike/>
           <w:sz w:val="28"/>
           <w:szCs w:val="24"/>
         </w:rPr>
@@ -999,6 +1051,7 @@
         <w:rPr>
           <w:rFonts w:asciiTheme="majorHAnsi" w:hAnsiTheme="majorHAnsi"/>
           <w:b/>
+          <w:strike/>
           <w:sz w:val="28"/>
           <w:szCs w:val="24"/>
         </w:rPr>
@@ -1008,6 +1061,7 @@
         <w:rPr>
           <w:rFonts w:asciiTheme="majorHAnsi" w:hAnsiTheme="majorHAnsi"/>
           <w:b/>
+          <w:strike/>
           <w:sz w:val="28"/>
           <w:szCs w:val="24"/>
         </w:rPr>
@@ -1017,6 +1071,7 @@
         <w:rPr>
           <w:rFonts w:asciiTheme="majorHAnsi" w:hAnsiTheme="majorHAnsi"/>
           <w:b/>
+          <w:strike/>
           <w:sz w:val="28"/>
           <w:szCs w:val="24"/>
         </w:rPr>
@@ -1026,6 +1081,7 @@
         <w:rPr>
           <w:rFonts w:asciiTheme="majorHAnsi" w:hAnsiTheme="majorHAnsi"/>
           <w:b/>
+          <w:strike/>
           <w:color w:val="FF0000"/>
           <w:sz w:val="28"/>
           <w:szCs w:val="24"/>
@@ -1036,6 +1092,7 @@
         <w:rPr>
           <w:rFonts w:asciiTheme="majorHAnsi" w:hAnsiTheme="majorHAnsi"/>
           <w:b/>
+          <w:strike/>
           <w:color w:val="FF0000"/>
           <w:sz w:val="28"/>
           <w:szCs w:val="24"/>
@@ -1046,6 +1103,7 @@
         <w:rPr>
           <w:rFonts w:asciiTheme="majorHAnsi" w:hAnsiTheme="majorHAnsi"/>
           <w:b/>
+          <w:strike/>
           <w:color w:val="FF0000"/>
           <w:sz w:val="28"/>
           <w:szCs w:val="24"/>
@@ -1056,6 +1114,7 @@
         <w:rPr>
           <w:rFonts w:asciiTheme="majorHAnsi" w:hAnsiTheme="majorHAnsi"/>
           <w:b/>
+          <w:strike/>
           <w:color w:val="FF0000"/>
           <w:sz w:val="28"/>
           <w:szCs w:val="24"/>
@@ -1066,6 +1125,7 @@
         <w:rPr>
           <w:rFonts w:asciiTheme="majorHAnsi" w:hAnsiTheme="majorHAnsi"/>
           <w:b/>
+          <w:strike/>
           <w:sz w:val="28"/>
           <w:szCs w:val="24"/>
         </w:rPr>
@@ -1075,6 +1135,7 @@
         <w:rPr>
           <w:rFonts w:asciiTheme="majorHAnsi" w:hAnsiTheme="majorHAnsi"/>
           <w:b/>
+          <w:strike/>
           <w:sz w:val="28"/>
           <w:szCs w:val="24"/>
         </w:rPr>
@@ -1084,6 +1145,7 @@
         <w:rPr>
           <w:rFonts w:asciiTheme="majorHAnsi" w:hAnsiTheme="majorHAnsi"/>
           <w:b/>
+          <w:strike/>
           <w:sz w:val="28"/>
           <w:szCs w:val="24"/>
         </w:rPr>
@@ -1093,6 +1155,7 @@
         <w:rPr>
           <w:rFonts w:asciiTheme="majorHAnsi" w:hAnsiTheme="majorHAnsi"/>
           <w:b/>
+          <w:strike/>
           <w:sz w:val="28"/>
           <w:szCs w:val="24"/>
         </w:rPr>
@@ -1102,6 +1165,7 @@
         <w:rPr>
           <w:rFonts w:asciiTheme="majorHAnsi" w:hAnsiTheme="majorHAnsi"/>
           <w:b/>
+          <w:strike/>
           <w:sz w:val="28"/>
           <w:szCs w:val="24"/>
         </w:rPr>
@@ -1192,13 +1256,15 @@
         </w:numPr>
         <w:rPr>
           <w:rFonts w:asciiTheme="majorHAnsi" w:hAnsiTheme="majorHAnsi"/>
-          <w:sz w:val="24"/>
-          <w:szCs w:val="24"/>
-        </w:rPr>
-      </w:pPr>
-      <w:r>
-        <w:rPr>
-          <w:rFonts w:asciiTheme="majorHAnsi" w:hAnsiTheme="majorHAnsi"/>
+          <w:strike/>
+          <w:sz w:val="24"/>
+          <w:szCs w:val="24"/>
+        </w:rPr>
+      </w:pPr>
+      <w:r>
+        <w:rPr>
+          <w:rFonts w:asciiTheme="majorHAnsi" w:hAnsiTheme="majorHAnsi"/>
+          <w:strike/>
           <w:sz w:val="24"/>
           <w:szCs w:val="24"/>
         </w:rPr>
@@ -1208,6 +1274,7 @@
         <w:rPr>
           <w:rFonts w:asciiTheme="majorHAnsi" w:hAnsiTheme="majorHAnsi"/>
           <w:b/>
+          <w:strike/>
           <w:sz w:val="24"/>
           <w:szCs w:val="24"/>
         </w:rPr>
@@ -1217,6 +1284,7 @@
         <w:rPr>
           <w:rFonts w:asciiTheme="majorHAnsi" w:hAnsiTheme="majorHAnsi"/>
           <w:b/>
+          <w:strike/>
           <w:sz w:val="24"/>
           <w:szCs w:val="24"/>
         </w:rPr>
@@ -1226,6 +1294,7 @@
         <w:rPr>
           <w:rFonts w:asciiTheme="majorHAnsi" w:hAnsiTheme="majorHAnsi"/>
           <w:b/>
+          <w:strike/>
           <w:sz w:val="24"/>
           <w:szCs w:val="24"/>
         </w:rPr>
@@ -1235,6 +1304,7 @@
         <w:rPr>
           <w:rFonts w:asciiTheme="majorHAnsi" w:hAnsiTheme="majorHAnsi"/>
           <w:b/>
+          <w:strike/>
           <w:sz w:val="24"/>
           <w:szCs w:val="24"/>
         </w:rPr>
@@ -1244,6 +1314,7 @@
         <w:rPr>
           <w:rFonts w:asciiTheme="majorHAnsi" w:hAnsiTheme="majorHAnsi"/>
           <w:b/>
+          <w:strike/>
           <w:sz w:val="24"/>
           <w:szCs w:val="24"/>
         </w:rPr>
@@ -1253,6 +1324,7 @@
         <w:rPr>
           <w:rFonts w:asciiTheme="majorHAnsi" w:hAnsiTheme="majorHAnsi"/>
           <w:b/>
+          <w:strike/>
           <w:sz w:val="24"/>
           <w:szCs w:val="24"/>
         </w:rPr>
@@ -1262,6 +1334,7 @@
         <w:rPr>
           <w:rFonts w:asciiTheme="majorHAnsi" w:hAnsiTheme="majorHAnsi"/>
           <w:b/>
+          <w:strike/>
           <w:sz w:val="24"/>
           <w:szCs w:val="24"/>
         </w:rPr>
@@ -1271,6 +1344,7 @@
         <w:rPr>
           <w:rFonts w:asciiTheme="majorHAnsi" w:hAnsiTheme="majorHAnsi"/>
           <w:b/>
+          <w:strike/>
           <w:sz w:val="24"/>
           <w:szCs w:val="24"/>
         </w:rPr>
@@ -1280,11 +1354,24 @@
         <w:rPr>
           <w:rFonts w:asciiTheme="majorHAnsi" w:hAnsiTheme="majorHAnsi"/>
           <w:b/>
-          <w:sz w:val="24"/>
-          <w:szCs w:val="24"/>
-        </w:rPr>
-        <w:t>database with at least one table</w:t>
-      </w:r>
+          <w:strike/>
+          <w:sz w:val="24"/>
+          <w:szCs w:val="24"/>
+        </w:rPr>
+        <w:t xml:space="preserve">database with at least one </w:t>
+      </w:r>
+      <w:proofErr w:type="gramStart"/>
+      <w:r>
+        <w:rPr>
+          <w:rFonts w:asciiTheme="majorHAnsi" w:hAnsiTheme="majorHAnsi"/>
+          <w:b/>
+          <w:strike/>
+          <w:sz w:val="24"/>
+          <w:szCs w:val="24"/>
+        </w:rPr>
+        <w:t>table</w:t>
+      </w:r>
+      <w:proofErr w:type="gramEnd"/>
     </w:p>
     <w:p>
       <w:pPr>
@@ -1295,45 +1382,33 @@
         </w:numPr>
         <w:rPr>
           <w:rFonts w:asciiTheme="majorHAnsi" w:hAnsiTheme="majorHAnsi"/>
-          <w:sz w:val="24"/>
-          <w:szCs w:val="24"/>
-        </w:rPr>
-      </w:pPr>
-      <w:r>
-        <w:rPr>
-          <w:rFonts w:asciiTheme="majorHAnsi" w:hAnsiTheme="majorHAnsi"/>
-          <w:sz w:val="24"/>
-          <w:szCs w:val="24"/>
-        </w:rPr>
-        <w:t>U</w:t>
-      </w:r>
-      <w:r>
-        <w:rPr>
-          <w:rFonts w:asciiTheme="majorHAnsi" w:hAnsiTheme="majorHAnsi"/>
-          <w:sz w:val="24"/>
-          <w:szCs w:val="24"/>
-        </w:rPr>
-        <w:t xml:space="preserve">se the </w:t>
-      </w:r>
-      <w:r>
-        <w:rPr>
-          <w:rFonts w:asciiTheme="majorHAnsi" w:hAnsiTheme="majorHAnsi"/>
-          <w:sz w:val="24"/>
-          <w:szCs w:val="24"/>
-        </w:rPr>
-        <w:t>codi</w:t>
-      </w:r>
-      <w:r>
-        <w:rPr>
-          <w:rFonts w:asciiTheme="majorHAnsi" w:hAnsiTheme="majorHAnsi"/>
-          <w:sz w:val="24"/>
-          <w:szCs w:val="24"/>
-        </w:rPr>
-        <w:t>ng</w:t>
-      </w:r>
-      <w:r>
-        <w:rPr>
-          <w:rFonts w:asciiTheme="majorHAnsi" w:hAnsiTheme="majorHAnsi"/>
+          <w:strike/>
+          <w:sz w:val="24"/>
+          <w:szCs w:val="24"/>
+        </w:rPr>
+      </w:pPr>
+      <w:r>
+        <w:rPr>
+          <w:rFonts w:asciiTheme="majorHAnsi" w:hAnsiTheme="majorHAnsi"/>
+          <w:strike/>
+          <w:sz w:val="24"/>
+          <w:szCs w:val="24"/>
+        </w:rPr>
+        <w:t xml:space="preserve">Use the </w:t>
+      </w:r>
+      <w:r>
+        <w:rPr>
+          <w:rFonts w:asciiTheme="majorHAnsi" w:hAnsiTheme="majorHAnsi"/>
+          <w:strike/>
+          <w:sz w:val="24"/>
+          <w:szCs w:val="24"/>
+        </w:rPr>
+        <w:t>coding</w:t>
+      </w:r>
+      <w:r>
+        <w:rPr>
+          <w:rFonts w:asciiTheme="majorHAnsi" w:hAnsiTheme="majorHAnsi"/>
+          <w:strike/>
           <w:sz w:val="24"/>
           <w:szCs w:val="24"/>
         </w:rPr>
@@ -1342,6 +1417,7 @@
       <w:r>
         <w:rPr>
           <w:rFonts w:asciiTheme="majorHAnsi" w:hAnsiTheme="majorHAnsi"/>
+          <w:strike/>
           <w:sz w:val="24"/>
           <w:szCs w:val="24"/>
         </w:rPr>
@@ -1357,13 +1433,15 @@
         </w:numPr>
         <w:rPr>
           <w:rFonts w:asciiTheme="majorHAnsi" w:hAnsiTheme="majorHAnsi"/>
-          <w:sz w:val="24"/>
-          <w:szCs w:val="24"/>
-        </w:rPr>
-      </w:pPr>
-      <w:r>
-        <w:rPr>
-          <w:rFonts w:asciiTheme="majorHAnsi" w:hAnsiTheme="majorHAnsi"/>
+          <w:strike/>
+          <w:sz w:val="24"/>
+          <w:szCs w:val="24"/>
+        </w:rPr>
+      </w:pPr>
+      <w:r>
+        <w:rPr>
+          <w:rFonts w:asciiTheme="majorHAnsi" w:hAnsiTheme="majorHAnsi"/>
+          <w:strike/>
           <w:sz w:val="24"/>
           <w:szCs w:val="24"/>
         </w:rPr>
@@ -1372,6 +1450,7 @@
       <w:r>
         <w:rPr>
           <w:rFonts w:asciiTheme="majorHAnsi" w:hAnsiTheme="majorHAnsi"/>
+          <w:strike/>
           <w:sz w:val="24"/>
           <w:szCs w:val="24"/>
         </w:rPr>
@@ -1380,6 +1459,7 @@
       <w:r>
         <w:rPr>
           <w:rFonts w:asciiTheme="majorHAnsi" w:hAnsiTheme="majorHAnsi"/>
+          <w:strike/>
           <w:sz w:val="24"/>
           <w:szCs w:val="24"/>
         </w:rPr>
@@ -1388,6 +1468,7 @@
       <w:r>
         <w:rPr>
           <w:rFonts w:asciiTheme="majorHAnsi" w:hAnsiTheme="majorHAnsi"/>
+          <w:strike/>
           <w:sz w:val="24"/>
           <w:szCs w:val="24"/>
         </w:rPr>
@@ -1396,6 +1477,7 @@
       <w:r>
         <w:rPr>
           <w:rFonts w:asciiTheme="majorHAnsi" w:hAnsiTheme="majorHAnsi"/>
+          <w:strike/>
           <w:sz w:val="24"/>
           <w:szCs w:val="24"/>
         </w:rPr>
@@ -1405,20 +1487,34 @@
         <w:rPr>
           <w:rFonts w:asciiTheme="majorHAnsi" w:hAnsiTheme="majorHAnsi"/>
           <w:b/>
-          <w:sz w:val="24"/>
-          <w:szCs w:val="24"/>
-        </w:rPr>
-        <w:t>Sample Application</w:t>
+          <w:strike/>
+          <w:sz w:val="24"/>
+          <w:szCs w:val="24"/>
+        </w:rPr>
+        <w:t xml:space="preserve">Sample </w:t>
+      </w:r>
+      <w:proofErr w:type="gramStart"/>
+      <w:r>
+        <w:rPr>
+          <w:rFonts w:asciiTheme="majorHAnsi" w:hAnsiTheme="majorHAnsi"/>
+          <w:b/>
+          <w:strike/>
+          <w:sz w:val="24"/>
+          <w:szCs w:val="24"/>
+        </w:rPr>
+        <w:t>Application</w:t>
       </w:r>
       <w:r>
         <w:rPr>
           <w:rFonts w:asciiTheme="majorHAnsi" w:hAnsiTheme="majorHAnsi"/>
           <w:i/>
+          <w:strike/>
           <w:sz w:val="24"/>
           <w:szCs w:val="24"/>
         </w:rPr>
         <w:t>”</w:t>
       </w:r>
+      <w:proofErr w:type="gramEnd"/>
     </w:p>
     <w:p>
       <w:pPr>
@@ -1507,13 +1603,15 @@
         </w:numPr>
         <w:rPr>
           <w:rFonts w:asciiTheme="majorHAnsi" w:hAnsiTheme="majorHAnsi"/>
-          <w:sz w:val="24"/>
-          <w:szCs w:val="24"/>
-        </w:rPr>
-      </w:pPr>
-      <w:r>
-        <w:rPr>
-          <w:rFonts w:asciiTheme="majorHAnsi" w:hAnsiTheme="majorHAnsi"/>
+          <w:strike/>
+          <w:sz w:val="24"/>
+          <w:szCs w:val="24"/>
+        </w:rPr>
+      </w:pPr>
+      <w:r>
+        <w:rPr>
+          <w:rFonts w:asciiTheme="majorHAnsi" w:hAnsiTheme="majorHAnsi"/>
+          <w:strike/>
           <w:sz w:val="24"/>
           <w:szCs w:val="24"/>
         </w:rPr>
@@ -1522,6 +1620,7 @@
       <w:r>
         <w:rPr>
           <w:rFonts w:asciiTheme="majorHAnsi" w:hAnsiTheme="majorHAnsi"/>
+          <w:strike/>
           <w:sz w:val="24"/>
           <w:szCs w:val="24"/>
         </w:rPr>
@@ -1530,6 +1629,7 @@
       <w:r>
         <w:rPr>
           <w:rFonts w:asciiTheme="majorHAnsi" w:hAnsiTheme="majorHAnsi"/>
+          <w:strike/>
           <w:sz w:val="24"/>
           <w:szCs w:val="24"/>
         </w:rPr>
@@ -1538,6 +1638,7 @@
       <w:r>
         <w:rPr>
           <w:rFonts w:asciiTheme="majorHAnsi" w:hAnsiTheme="majorHAnsi"/>
+          <w:strike/>
           <w:sz w:val="24"/>
           <w:szCs w:val="24"/>
         </w:rPr>
@@ -1546,6 +1647,7 @@
       <w:r>
         <w:rPr>
           <w:rFonts w:asciiTheme="majorHAnsi" w:hAnsiTheme="majorHAnsi"/>
+          <w:strike/>
           <w:sz w:val="24"/>
           <w:szCs w:val="24"/>
         </w:rPr>
@@ -1556,6 +1658,7 @@
           <w:rFonts w:asciiTheme="majorHAnsi" w:hAnsiTheme="majorHAnsi"/>
           <w:b/>
           <w:bCs/>
+          <w:strike/>
           <w:sz w:val="24"/>
           <w:szCs w:val="24"/>
         </w:rPr>
@@ -1566,6 +1669,7 @@
           <w:rFonts w:asciiTheme="majorHAnsi" w:hAnsiTheme="majorHAnsi"/>
           <w:b/>
           <w:bCs/>
+          <w:strike/>
           <w:sz w:val="24"/>
           <w:szCs w:val="24"/>
         </w:rPr>
@@ -1574,6 +1678,7 @@
       <w:r>
         <w:rPr>
           <w:rFonts w:asciiTheme="majorHAnsi" w:hAnsiTheme="majorHAnsi"/>
+          <w:strike/>
           <w:sz w:val="24"/>
           <w:szCs w:val="24"/>
         </w:rPr>
@@ -1665,13 +1770,15 @@
         </w:numPr>
         <w:rPr>
           <w:rFonts w:asciiTheme="majorHAnsi" w:hAnsiTheme="majorHAnsi"/>
-          <w:sz w:val="24"/>
-          <w:szCs w:val="24"/>
-        </w:rPr>
-      </w:pPr>
-      <w:r>
-        <w:rPr>
-          <w:rFonts w:asciiTheme="majorHAnsi" w:hAnsiTheme="majorHAnsi"/>
+          <w:strike/>
+          <w:sz w:val="24"/>
+          <w:szCs w:val="24"/>
+        </w:rPr>
+      </w:pPr>
+      <w:r>
+        <w:rPr>
+          <w:rFonts w:asciiTheme="majorHAnsi" w:hAnsiTheme="majorHAnsi"/>
+          <w:strike/>
           <w:sz w:val="24"/>
           <w:szCs w:val="24"/>
         </w:rPr>
@@ -1681,6 +1788,7 @@
         <w:rPr>
           <w:rFonts w:asciiTheme="majorHAnsi" w:hAnsiTheme="majorHAnsi"/>
           <w:b/>
+          <w:strike/>
           <w:sz w:val="24"/>
           <w:szCs w:val="24"/>
         </w:rPr>
@@ -1693,13 +1801,15 @@
         <w:ind w:left="1440"/>
         <w:rPr>
           <w:rFonts w:asciiTheme="majorHAnsi" w:hAnsiTheme="majorHAnsi"/>
-          <w:sz w:val="24"/>
-          <w:szCs w:val="24"/>
-        </w:rPr>
-      </w:pPr>
-      <w:r>
-        <w:rPr>
-          <w:rFonts w:asciiTheme="majorHAnsi" w:hAnsiTheme="majorHAnsi"/>
+          <w:strike/>
+          <w:sz w:val="24"/>
+          <w:szCs w:val="24"/>
+        </w:rPr>
+      </w:pPr>
+      <w:r>
+        <w:rPr>
+          <w:rFonts w:asciiTheme="majorHAnsi" w:hAnsiTheme="majorHAnsi"/>
+          <w:strike/>
           <w:sz w:val="24"/>
           <w:szCs w:val="24"/>
         </w:rPr>
@@ -1708,6 +1818,7 @@
       <w:r>
         <w:rPr>
           <w:rFonts w:asciiTheme="majorHAnsi" w:hAnsiTheme="majorHAnsi"/>
+          <w:strike/>
           <w:sz w:val="24"/>
           <w:szCs w:val="24"/>
         </w:rPr>
@@ -1716,6 +1827,7 @@
       <w:r>
         <w:rPr>
           <w:rFonts w:asciiTheme="majorHAnsi" w:hAnsiTheme="majorHAnsi"/>
+          <w:strike/>
           <w:sz w:val="24"/>
           <w:szCs w:val="24"/>
         </w:rPr>
@@ -1724,6 +1836,7 @@
       <w:r>
         <w:rPr>
           <w:rFonts w:asciiTheme="majorHAnsi" w:hAnsiTheme="majorHAnsi"/>
+          <w:strike/>
           <w:sz w:val="24"/>
           <w:szCs w:val="24"/>
         </w:rPr>
@@ -1746,14 +1859,16 @@
         <w:rPr>
           <w:rFonts w:asciiTheme="majorHAnsi" w:hAnsiTheme="majorHAnsi"/>
           <w:b/>
-          <w:sz w:val="32"/>
-          <w:szCs w:val="32"/>
-        </w:rPr>
-      </w:pPr>
-      <w:r>
-        <w:rPr>
-          <w:rFonts w:asciiTheme="majorHAnsi" w:hAnsiTheme="majorHAnsi"/>
-          <w:b/>
+          <w:strike/>
+          <w:sz w:val="32"/>
+          <w:szCs w:val="32"/>
+        </w:rPr>
+      </w:pPr>
+      <w:r>
+        <w:rPr>
+          <w:rFonts w:asciiTheme="majorHAnsi" w:hAnsiTheme="majorHAnsi"/>
+          <w:b/>
+          <w:strike/>
           <w:sz w:val="32"/>
           <w:szCs w:val="32"/>
         </w:rPr>
@@ -1763,6 +1878,7 @@
         <w:rPr>
           <w:rFonts w:asciiTheme="majorHAnsi" w:hAnsiTheme="majorHAnsi"/>
           <w:b/>
+          <w:strike/>
           <w:sz w:val="32"/>
           <w:szCs w:val="32"/>
         </w:rPr>
@@ -1772,6 +1888,7 @@
         <w:rPr>
           <w:rFonts w:asciiTheme="majorHAnsi" w:hAnsiTheme="majorHAnsi"/>
           <w:b/>
+          <w:strike/>
           <w:sz w:val="32"/>
           <w:szCs w:val="32"/>
         </w:rPr>
@@ -1781,6 +1898,7 @@
         <w:rPr>
           <w:rFonts w:asciiTheme="majorHAnsi" w:hAnsiTheme="majorHAnsi"/>
           <w:b/>
+          <w:strike/>
           <w:sz w:val="32"/>
           <w:szCs w:val="32"/>
         </w:rPr>
@@ -1790,6 +1908,7 @@
         <w:rPr>
           <w:rFonts w:asciiTheme="majorHAnsi" w:hAnsiTheme="majorHAnsi"/>
           <w:b/>
+          <w:strike/>
           <w:sz w:val="32"/>
           <w:szCs w:val="32"/>
         </w:rPr>
@@ -1799,6 +1918,7 @@
         <w:rPr>
           <w:rFonts w:asciiTheme="majorHAnsi" w:hAnsiTheme="majorHAnsi"/>
           <w:b/>
+          <w:strike/>
           <w:sz w:val="32"/>
           <w:szCs w:val="32"/>
         </w:rPr>
@@ -1808,6 +1928,7 @@
         <w:rPr>
           <w:rFonts w:asciiTheme="majorHAnsi" w:hAnsiTheme="majorHAnsi"/>
           <w:b/>
+          <w:strike/>
           <w:sz w:val="32"/>
           <w:szCs w:val="32"/>
         </w:rPr>
@@ -1817,6 +1938,7 @@
         <w:rPr>
           <w:rFonts w:asciiTheme="majorHAnsi" w:hAnsiTheme="majorHAnsi"/>
           <w:b/>
+          <w:strike/>
           <w:color w:val="FF0000"/>
           <w:sz w:val="32"/>
           <w:szCs w:val="32"/>
@@ -1827,6 +1949,7 @@
         <w:rPr>
           <w:rFonts w:asciiTheme="majorHAnsi" w:hAnsiTheme="majorHAnsi"/>
           <w:b/>
+          <w:strike/>
           <w:color w:val="FF0000"/>
           <w:sz w:val="32"/>
           <w:szCs w:val="32"/>
@@ -1837,6 +1960,7 @@
         <w:rPr>
           <w:rFonts w:asciiTheme="majorHAnsi" w:hAnsiTheme="majorHAnsi"/>
           <w:b/>
+          <w:strike/>
           <w:sz w:val="32"/>
           <w:szCs w:val="32"/>
         </w:rPr>
@@ -1846,6 +1970,7 @@
         <w:rPr>
           <w:rFonts w:asciiTheme="majorHAnsi" w:hAnsiTheme="majorHAnsi"/>
           <w:b/>
+          <w:strike/>
           <w:sz w:val="32"/>
           <w:szCs w:val="32"/>
         </w:rPr>
@@ -1855,6 +1980,7 @@
         <w:rPr>
           <w:rFonts w:asciiTheme="majorHAnsi" w:hAnsiTheme="majorHAnsi"/>
           <w:b/>
+          <w:strike/>
           <w:sz w:val="32"/>
           <w:szCs w:val="32"/>
         </w:rPr>

</xml_diff>

<commit_message>
Rezised bg images, fixed update method to allow for updating single column
</commit_message>
<xml_diff>
--- a/Assessment_Software_Design_for_Cloud3_2023.docx
+++ b/Assessment_Software_Design_for_Cloud3_2023.docx
@@ -698,15 +698,17 @@
         </w:numPr>
         <w:rPr>
           <w:rFonts w:asciiTheme="majorHAnsi" w:hAnsiTheme="majorHAnsi"/>
-          <w:color w:val="000000"/>
-          <w:sz w:val="24"/>
-          <w:szCs w:val="24"/>
-          <w:bdr w:val="none" w:sz="0" w:space="0" w:color="auto" w:frame="1"/>
-        </w:rPr>
-      </w:pPr>
-      <w:r>
-        <w:rPr>
-          <w:rFonts w:asciiTheme="majorHAnsi" w:hAnsiTheme="majorHAnsi"/>
+          <w:strike/>
+          <w:color w:val="000000"/>
+          <w:sz w:val="24"/>
+          <w:szCs w:val="24"/>
+          <w:bdr w:val="none" w:sz="0" w:space="0" w:color="auto" w:frame="1"/>
+        </w:rPr>
+      </w:pPr>
+      <w:r>
+        <w:rPr>
+          <w:rFonts w:asciiTheme="majorHAnsi" w:hAnsiTheme="majorHAnsi"/>
+          <w:strike/>
           <w:color w:val="000000"/>
           <w:sz w:val="24"/>
           <w:szCs w:val="24"/>
@@ -717,6 +719,7 @@
       <w:r>
         <w:rPr>
           <w:rFonts w:asciiTheme="majorHAnsi" w:hAnsiTheme="majorHAnsi"/>
+          <w:strike/>
           <w:color w:val="000000"/>
           <w:sz w:val="24"/>
           <w:szCs w:val="24"/>
@@ -727,6 +730,7 @@
       <w:r>
         <w:rPr>
           <w:rFonts w:asciiTheme="majorHAnsi" w:hAnsiTheme="majorHAnsi"/>
+          <w:strike/>
           <w:color w:val="000000"/>
           <w:sz w:val="24"/>
           <w:szCs w:val="24"/>
@@ -737,6 +741,7 @@
       <w:r>
         <w:rPr>
           <w:rFonts w:asciiTheme="majorHAnsi" w:hAnsiTheme="majorHAnsi"/>
+          <w:strike/>
           <w:color w:val="000000"/>
           <w:sz w:val="24"/>
           <w:szCs w:val="24"/>
@@ -747,12 +752,37 @@
       <w:r>
         <w:rPr>
           <w:rFonts w:asciiTheme="majorHAnsi" w:hAnsiTheme="majorHAnsi"/>
-          <w:color w:val="000000"/>
-          <w:sz w:val="24"/>
-          <w:szCs w:val="24"/>
-          <w:bdr w:val="none" w:sz="0" w:space="0" w:color="auto" w:frame="1"/>
-        </w:rPr>
-        <w:t xml:space="preserve">% of the overall module mark </w:t>
+          <w:strike/>
+          <w:color w:val="000000"/>
+          <w:sz w:val="24"/>
+          <w:szCs w:val="24"/>
+          <w:bdr w:val="none" w:sz="0" w:space="0" w:color="auto" w:frame="1"/>
+        </w:rPr>
+        <w:t xml:space="preserve">% of the overall module </w:t>
+      </w:r>
+      <w:proofErr w:type="gramStart"/>
+      <w:r>
+        <w:rPr>
+          <w:rFonts w:asciiTheme="majorHAnsi" w:hAnsiTheme="majorHAnsi"/>
+          <w:strike/>
+          <w:color w:val="000000"/>
+          <w:sz w:val="24"/>
+          <w:szCs w:val="24"/>
+          <w:bdr w:val="none" w:sz="0" w:space="0" w:color="auto" w:frame="1"/>
+        </w:rPr>
+        <w:t>mark</w:t>
+      </w:r>
+      <w:proofErr w:type="gramEnd"/>
+      <w:r>
+        <w:rPr>
+          <w:rFonts w:asciiTheme="majorHAnsi" w:hAnsiTheme="majorHAnsi"/>
+          <w:strike/>
+          <w:color w:val="000000"/>
+          <w:sz w:val="24"/>
+          <w:szCs w:val="24"/>
+          <w:bdr w:val="none" w:sz="0" w:space="0" w:color="auto" w:frame="1"/>
+        </w:rPr>
+        <w:t xml:space="preserve"> </w:t>
       </w:r>
     </w:p>
     <w:p>
@@ -1525,13 +1555,15 @@
         </w:numPr>
         <w:rPr>
           <w:rFonts w:asciiTheme="majorHAnsi" w:hAnsiTheme="majorHAnsi"/>
-          <w:sz w:val="24"/>
-          <w:szCs w:val="24"/>
-        </w:rPr>
-      </w:pPr>
-      <w:r>
-        <w:rPr>
-          <w:rFonts w:asciiTheme="majorHAnsi" w:hAnsiTheme="majorHAnsi"/>
+          <w:strike/>
+          <w:sz w:val="24"/>
+          <w:szCs w:val="24"/>
+        </w:rPr>
+      </w:pPr>
+      <w:r>
+        <w:rPr>
+          <w:rFonts w:asciiTheme="majorHAnsi" w:hAnsiTheme="majorHAnsi"/>
+          <w:strike/>
           <w:sz w:val="24"/>
           <w:szCs w:val="24"/>
         </w:rPr>
@@ -1540,6 +1572,7 @@
       <w:r>
         <w:rPr>
           <w:rFonts w:asciiTheme="majorHAnsi" w:hAnsiTheme="majorHAnsi"/>
+          <w:strike/>
           <w:sz w:val="24"/>
           <w:szCs w:val="24"/>
         </w:rPr>
@@ -1548,6 +1581,7 @@
       <w:r>
         <w:rPr>
           <w:rFonts w:asciiTheme="majorHAnsi" w:hAnsiTheme="majorHAnsi"/>
+          <w:strike/>
           <w:sz w:val="24"/>
           <w:szCs w:val="24"/>
         </w:rPr>
@@ -1556,6 +1590,7 @@
       <w:r>
         <w:rPr>
           <w:rFonts w:asciiTheme="majorHAnsi" w:hAnsiTheme="majorHAnsi"/>
+          <w:strike/>
           <w:sz w:val="24"/>
           <w:szCs w:val="24"/>
         </w:rPr>
@@ -1564,6 +1599,7 @@
       <w:r>
         <w:rPr>
           <w:rFonts w:asciiTheme="majorHAnsi" w:hAnsiTheme="majorHAnsi"/>
+          <w:strike/>
           <w:sz w:val="24"/>
           <w:szCs w:val="24"/>
         </w:rPr>
@@ -1572,6 +1608,7 @@
       <w:r>
         <w:rPr>
           <w:rFonts w:asciiTheme="majorHAnsi" w:hAnsiTheme="majorHAnsi"/>
+          <w:strike/>
           <w:sz w:val="24"/>
           <w:szCs w:val="24"/>
         </w:rPr>
@@ -1580,6 +1617,7 @@
       <w:r>
         <w:rPr>
           <w:rFonts w:asciiTheme="majorHAnsi" w:hAnsiTheme="majorHAnsi"/>
+          <w:strike/>
           <w:sz w:val="24"/>
           <w:szCs w:val="24"/>
         </w:rPr>
@@ -1588,6 +1626,7 @@
       <w:r>
         <w:rPr>
           <w:rFonts w:asciiTheme="majorHAnsi" w:hAnsiTheme="majorHAnsi"/>
+          <w:strike/>
           <w:sz w:val="24"/>
           <w:szCs w:val="24"/>
         </w:rPr>
@@ -2002,6 +2041,7 @@
         <w:rPr>
           <w:rFonts w:asciiTheme="majorHAnsi" w:hAnsiTheme="majorHAnsi"/>
           <w:b/>
+          <w:strike/>
           <w:sz w:val="32"/>
           <w:szCs w:val="32"/>
         </w:rPr>
@@ -2010,6 +2050,7 @@
         <w:rPr>
           <w:rFonts w:asciiTheme="majorHAnsi" w:hAnsiTheme="majorHAnsi"/>
           <w:b/>
+          <w:strike/>
           <w:sz w:val="32"/>
           <w:szCs w:val="32"/>
         </w:rPr>
@@ -2019,6 +2060,7 @@
         <w:rPr>
           <w:rFonts w:asciiTheme="majorHAnsi" w:hAnsiTheme="majorHAnsi"/>
           <w:b/>
+          <w:strike/>
           <w:sz w:val="32"/>
           <w:szCs w:val="32"/>
         </w:rPr>
@@ -2028,6 +2070,7 @@
         <w:rPr>
           <w:rFonts w:asciiTheme="majorHAnsi" w:hAnsiTheme="majorHAnsi"/>
           <w:b/>
+          <w:strike/>
           <w:sz w:val="32"/>
           <w:szCs w:val="32"/>
         </w:rPr>
@@ -2037,6 +2080,7 @@
         <w:rPr>
           <w:rFonts w:asciiTheme="majorHAnsi" w:hAnsiTheme="majorHAnsi"/>
           <w:b/>
+          <w:strike/>
           <w:color w:val="FF0000"/>
           <w:sz w:val="32"/>
           <w:szCs w:val="32"/>
@@ -2047,6 +2091,7 @@
         <w:rPr>
           <w:rFonts w:asciiTheme="majorHAnsi" w:hAnsiTheme="majorHAnsi"/>
           <w:b/>
+          <w:strike/>
           <w:color w:val="FF0000"/>
           <w:sz w:val="32"/>
           <w:szCs w:val="32"/>
@@ -2058,6 +2103,7 @@
         <w:rPr>
           <w:rFonts w:asciiTheme="majorHAnsi" w:hAnsiTheme="majorHAnsi"/>
           <w:b/>
+          <w:strike/>
           <w:color w:val="FF0000"/>
           <w:sz w:val="32"/>
           <w:szCs w:val="32"/>
@@ -2069,6 +2115,7 @@
         <w:rPr>
           <w:rFonts w:asciiTheme="majorHAnsi" w:hAnsiTheme="majorHAnsi"/>
           <w:b/>
+          <w:strike/>
           <w:color w:val="FF0000"/>
           <w:sz w:val="32"/>
           <w:szCs w:val="32"/>
@@ -2079,6 +2126,7 @@
         <w:rPr>
           <w:rFonts w:asciiTheme="majorHAnsi" w:hAnsiTheme="majorHAnsi"/>
           <w:b/>
+          <w:strike/>
           <w:color w:val="FF0000"/>
           <w:sz w:val="32"/>
           <w:szCs w:val="32"/>
@@ -2090,6 +2138,7 @@
         <w:rPr>
           <w:rFonts w:asciiTheme="majorHAnsi" w:hAnsiTheme="majorHAnsi"/>
           <w:b/>
+          <w:strike/>
           <w:color w:val="FF0000"/>
           <w:sz w:val="32"/>
           <w:szCs w:val="32"/>
@@ -2100,6 +2149,7 @@
         <w:rPr>
           <w:rFonts w:asciiTheme="majorHAnsi" w:hAnsiTheme="majorHAnsi"/>
           <w:b/>
+          <w:strike/>
           <w:color w:val="FF0000"/>
           <w:sz w:val="32"/>
           <w:szCs w:val="32"/>
@@ -2110,6 +2160,7 @@
         <w:rPr>
           <w:rFonts w:asciiTheme="majorHAnsi" w:hAnsiTheme="majorHAnsi"/>
           <w:b/>
+          <w:strike/>
           <w:sz w:val="32"/>
           <w:szCs w:val="32"/>
         </w:rPr>
@@ -2119,6 +2170,7 @@
         <w:rPr>
           <w:rFonts w:asciiTheme="majorHAnsi" w:hAnsiTheme="majorHAnsi"/>
           <w:b/>
+          <w:strike/>
           <w:sz w:val="32"/>
           <w:szCs w:val="32"/>
         </w:rPr>
@@ -2128,6 +2180,7 @@
         <w:rPr>
           <w:rFonts w:asciiTheme="majorHAnsi" w:hAnsiTheme="majorHAnsi"/>
           <w:b/>
+          <w:strike/>
           <w:sz w:val="32"/>
           <w:szCs w:val="32"/>
         </w:rPr>
@@ -2137,6 +2190,7 @@
         <w:rPr>
           <w:rFonts w:asciiTheme="majorHAnsi" w:hAnsiTheme="majorHAnsi"/>
           <w:b/>
+          <w:strike/>
           <w:sz w:val="32"/>
           <w:szCs w:val="32"/>
         </w:rPr>
@@ -2146,6 +2200,7 @@
         <w:rPr>
           <w:rFonts w:asciiTheme="majorHAnsi" w:hAnsiTheme="majorHAnsi"/>
           <w:b/>
+          <w:strike/>
           <w:sz w:val="32"/>
           <w:szCs w:val="32"/>
         </w:rPr>
@@ -2155,6 +2210,7 @@
         <w:rPr>
           <w:rFonts w:asciiTheme="majorHAnsi" w:hAnsiTheme="majorHAnsi"/>
           <w:b/>
+          <w:strike/>
           <w:sz w:val="32"/>
           <w:szCs w:val="32"/>
         </w:rPr>
@@ -2177,14 +2233,16 @@
         <w:rPr>
           <w:rFonts w:asciiTheme="majorHAnsi" w:hAnsiTheme="majorHAnsi"/>
           <w:b/>
-          <w:sz w:val="24"/>
-          <w:szCs w:val="24"/>
-        </w:rPr>
-      </w:pPr>
-      <w:r>
-        <w:rPr>
-          <w:rFonts w:asciiTheme="majorHAnsi" w:hAnsiTheme="majorHAnsi"/>
-          <w:b/>
+          <w:strike/>
+          <w:sz w:val="24"/>
+          <w:szCs w:val="24"/>
+        </w:rPr>
+      </w:pPr>
+      <w:r>
+        <w:rPr>
+          <w:rFonts w:asciiTheme="majorHAnsi" w:hAnsiTheme="majorHAnsi"/>
+          <w:b/>
+          <w:strike/>
           <w:sz w:val="24"/>
           <w:szCs w:val="24"/>
         </w:rPr>
@@ -2194,6 +2252,7 @@
         <w:rPr>
           <w:rFonts w:asciiTheme="majorHAnsi" w:hAnsiTheme="majorHAnsi"/>
           <w:b/>
+          <w:strike/>
           <w:sz w:val="24"/>
           <w:szCs w:val="24"/>
         </w:rPr>
@@ -2203,6 +2262,7 @@
         <w:rPr>
           <w:rFonts w:asciiTheme="majorHAnsi" w:hAnsiTheme="majorHAnsi"/>
           <w:b/>
+          <w:strike/>
           <w:sz w:val="24"/>
           <w:szCs w:val="24"/>
         </w:rPr>
@@ -2211,6 +2271,7 @@
       <w:r>
         <w:rPr>
           <w:rFonts w:asciiTheme="majorHAnsi" w:hAnsiTheme="majorHAnsi"/>
+          <w:strike/>
           <w:sz w:val="24"/>
           <w:szCs w:val="24"/>
         </w:rPr>
@@ -2219,14 +2280,17 @@
       <w:r>
         <w:rPr>
           <w:rFonts w:asciiTheme="majorHAnsi" w:hAnsiTheme="majorHAnsi"/>
+          <w:strike/>
           <w:sz w:val="24"/>
           <w:szCs w:val="24"/>
         </w:rPr>
         <w:t xml:space="preserve">ode, </w:t>
       </w:r>
-      <w:r>
-        <w:rPr>
-          <w:rFonts w:asciiTheme="majorHAnsi" w:hAnsiTheme="majorHAnsi"/>
+      <w:proofErr w:type="gramStart"/>
+      <w:r>
+        <w:rPr>
+          <w:rFonts w:asciiTheme="majorHAnsi" w:hAnsiTheme="majorHAnsi"/>
+          <w:strike/>
           <w:sz w:val="24"/>
           <w:szCs w:val="24"/>
         </w:rPr>
@@ -2235,14 +2299,17 @@
       <w:r>
         <w:rPr>
           <w:rFonts w:asciiTheme="majorHAnsi" w:hAnsiTheme="majorHAnsi"/>
+          <w:strike/>
           <w:sz w:val="24"/>
           <w:szCs w:val="24"/>
         </w:rPr>
         <w:t>creencast</w:t>
       </w:r>
-      <w:r>
-        <w:rPr>
-          <w:rFonts w:asciiTheme="majorHAnsi" w:hAnsiTheme="majorHAnsi"/>
+      <w:proofErr w:type="gramEnd"/>
+      <w:r>
+        <w:rPr>
+          <w:rFonts w:asciiTheme="majorHAnsi" w:hAnsiTheme="majorHAnsi"/>
+          <w:strike/>
           <w:sz w:val="24"/>
           <w:szCs w:val="24"/>
         </w:rPr>
@@ -2251,6 +2318,7 @@
       <w:r>
         <w:rPr>
           <w:rFonts w:asciiTheme="majorHAnsi" w:hAnsiTheme="majorHAnsi"/>
+          <w:strike/>
           <w:sz w:val="24"/>
           <w:szCs w:val="24"/>
         </w:rPr>
@@ -2259,6 +2327,7 @@
       <w:r>
         <w:rPr>
           <w:rFonts w:asciiTheme="majorHAnsi" w:hAnsiTheme="majorHAnsi"/>
+          <w:strike/>
           <w:sz w:val="24"/>
           <w:szCs w:val="24"/>
         </w:rPr>
@@ -2267,6 +2336,7 @@
       <w:r>
         <w:rPr>
           <w:rFonts w:asciiTheme="majorHAnsi" w:hAnsiTheme="majorHAnsi"/>
+          <w:strike/>
           <w:sz w:val="24"/>
           <w:szCs w:val="24"/>
         </w:rPr>
@@ -2276,6 +2346,7 @@
         <w:rPr>
           <w:rFonts w:asciiTheme="majorHAnsi" w:hAnsiTheme="majorHAnsi"/>
           <w:b/>
+          <w:strike/>
           <w:sz w:val="24"/>
           <w:szCs w:val="24"/>
         </w:rPr>
@@ -2739,6 +2810,7 @@
         <w:rPr>
           <w:rFonts w:asciiTheme="majorHAnsi" w:hAnsiTheme="majorHAnsi"/>
           <w:b/>
+          <w:strike/>
           <w:color w:val="000000"/>
           <w:sz w:val="24"/>
           <w:szCs w:val="24"/>
@@ -2750,6 +2822,7 @@
         <w:rPr>
           <w:rFonts w:asciiTheme="majorHAnsi" w:hAnsiTheme="majorHAnsi"/>
           <w:b/>
+          <w:strike/>
           <w:color w:val="000000"/>
           <w:sz w:val="24"/>
           <w:szCs w:val="24"/>
@@ -2761,6 +2834,7 @@
         <w:rPr>
           <w:rFonts w:asciiTheme="majorHAnsi" w:hAnsiTheme="majorHAnsi"/>
           <w:b/>
+          <w:strike/>
           <w:color w:val="000000"/>
           <w:sz w:val="24"/>
           <w:szCs w:val="24"/>
@@ -2773,6 +2847,7 @@
         <w:rPr>
           <w:rFonts w:asciiTheme="majorHAnsi" w:hAnsiTheme="majorHAnsi"/>
           <w:b/>
+          <w:strike/>
           <w:color w:val="000000"/>
           <w:sz w:val="24"/>
           <w:szCs w:val="24"/>
@@ -2784,6 +2859,7 @@
         <w:rPr>
           <w:rFonts w:asciiTheme="majorHAnsi" w:hAnsiTheme="majorHAnsi"/>
           <w:b/>
+          <w:strike/>
           <w:color w:val="000000"/>
           <w:sz w:val="24"/>
           <w:szCs w:val="24"/>
@@ -2794,6 +2870,7 @@
       <w:r>
         <w:rPr>
           <w:rFonts w:asciiTheme="majorHAnsi" w:hAnsiTheme="majorHAnsi"/>
+          <w:strike/>
           <w:color w:val="000000"/>
           <w:sz w:val="24"/>
           <w:szCs w:val="24"/>
@@ -2805,16 +2882,32 @@
         <w:rPr>
           <w:rFonts w:asciiTheme="majorHAnsi" w:hAnsiTheme="majorHAnsi"/>
           <w:b/>
-          <w:color w:val="000000"/>
-          <w:sz w:val="24"/>
-          <w:szCs w:val="24"/>
-          <w:bdr w:val="none" w:sz="0" w:space="0" w:color="auto" w:frame="1"/>
-        </w:rPr>
-        <w:t>zipped copy of your code</w:t>
-      </w:r>
-      <w:r>
-        <w:rPr>
-          <w:rFonts w:asciiTheme="majorHAnsi" w:hAnsiTheme="majorHAnsi"/>
+          <w:strike/>
+          <w:color w:val="000000"/>
+          <w:sz w:val="24"/>
+          <w:szCs w:val="24"/>
+          <w:bdr w:val="none" w:sz="0" w:space="0" w:color="auto" w:frame="1"/>
+        </w:rPr>
+        <w:t xml:space="preserve">zipped copy of your </w:t>
+      </w:r>
+      <w:proofErr w:type="gramStart"/>
+      <w:r>
+        <w:rPr>
+          <w:rFonts w:asciiTheme="majorHAnsi" w:hAnsiTheme="majorHAnsi"/>
+          <w:b/>
+          <w:strike/>
+          <w:color w:val="000000"/>
+          <w:sz w:val="24"/>
+          <w:szCs w:val="24"/>
+          <w:bdr w:val="none" w:sz="0" w:space="0" w:color="auto" w:frame="1"/>
+        </w:rPr>
+        <w:t>code</w:t>
+      </w:r>
+      <w:proofErr w:type="gramEnd"/>
+      <w:r>
+        <w:rPr>
+          <w:rFonts w:asciiTheme="majorHAnsi" w:hAnsiTheme="majorHAnsi"/>
+          <w:strike/>
           <w:color w:val="000000"/>
           <w:sz w:val="24"/>
           <w:szCs w:val="24"/>
@@ -2833,26 +2926,53 @@
         <w:rPr>
           <w:rFonts w:asciiTheme="majorHAnsi" w:hAnsiTheme="majorHAnsi"/>
           <w:b/>
-          <w:color w:val="000000"/>
-          <w:sz w:val="24"/>
-          <w:szCs w:val="24"/>
-          <w:bdr w:val="none" w:sz="0" w:space="0" w:color="auto" w:frame="1"/>
-        </w:rPr>
-      </w:pPr>
-      <w:r>
-        <w:rPr>
-          <w:rFonts w:asciiTheme="majorHAnsi" w:hAnsiTheme="majorHAnsi"/>
-          <w:color w:val="000000"/>
-          <w:sz w:val="24"/>
-          <w:szCs w:val="24"/>
-          <w:bdr w:val="none" w:sz="0" w:space="0" w:color="auto" w:frame="1"/>
-        </w:rPr>
-        <w:t xml:space="preserve">scanned/photo copy of the </w:t>
-      </w:r>
-      <w:r>
-        <w:rPr>
-          <w:rFonts w:asciiTheme="majorHAnsi" w:hAnsiTheme="majorHAnsi"/>
-          <w:b/>
+          <w:strike/>
+          <w:color w:val="000000"/>
+          <w:sz w:val="24"/>
+          <w:szCs w:val="24"/>
+          <w:bdr w:val="none" w:sz="0" w:space="0" w:color="auto" w:frame="1"/>
+        </w:rPr>
+      </w:pPr>
+      <w:r>
+        <w:rPr>
+          <w:rFonts w:asciiTheme="majorHAnsi" w:hAnsiTheme="majorHAnsi"/>
+          <w:strike/>
+          <w:color w:val="000000"/>
+          <w:sz w:val="24"/>
+          <w:szCs w:val="24"/>
+          <w:bdr w:val="none" w:sz="0" w:space="0" w:color="auto" w:frame="1"/>
+        </w:rPr>
+        <w:t>scanned/</w:t>
+      </w:r>
+      <w:proofErr w:type="gramStart"/>
+      <w:r>
+        <w:rPr>
+          <w:rFonts w:asciiTheme="majorHAnsi" w:hAnsiTheme="majorHAnsi"/>
+          <w:strike/>
+          <w:color w:val="000000"/>
+          <w:sz w:val="24"/>
+          <w:szCs w:val="24"/>
+          <w:bdr w:val="none" w:sz="0" w:space="0" w:color="auto" w:frame="1"/>
+        </w:rPr>
+        <w:t>photo copy</w:t>
+      </w:r>
+      <w:proofErr w:type="gramEnd"/>
+      <w:r>
+        <w:rPr>
+          <w:rFonts w:asciiTheme="majorHAnsi" w:hAnsiTheme="majorHAnsi"/>
+          <w:strike/>
+          <w:color w:val="000000"/>
+          <w:sz w:val="24"/>
+          <w:szCs w:val="24"/>
+          <w:bdr w:val="none" w:sz="0" w:space="0" w:color="auto" w:frame="1"/>
+        </w:rPr>
+        <w:t xml:space="preserve"> of the </w:t>
+      </w:r>
+      <w:r>
+        <w:rPr>
+          <w:rFonts w:asciiTheme="majorHAnsi" w:hAnsiTheme="majorHAnsi"/>
+          <w:b/>
+          <w:strike/>
           <w:color w:val="000000"/>
           <w:sz w:val="24"/>
           <w:szCs w:val="24"/>

</xml_diff>

<commit_message>
Project finished and submitted
</commit_message>
<xml_diff>
--- a/Assessment_Software_Design_for_Cloud3_2023.docx
+++ b/Assessment_Software_Design_for_Cloud3_2023.docx
@@ -341,16 +341,18 @@
         <w:rPr>
           <w:rFonts w:asciiTheme="majorHAnsi" w:hAnsiTheme="majorHAnsi"/>
           <w:b/>
-          <w:color w:val="000000"/>
-          <w:sz w:val="24"/>
-          <w:szCs w:val="24"/>
-          <w:bdr w:val="none" w:sz="0" w:space="0" w:color="auto" w:frame="1"/>
-        </w:rPr>
-      </w:pPr>
-      <w:r>
-        <w:rPr>
-          <w:rFonts w:asciiTheme="majorHAnsi" w:hAnsiTheme="majorHAnsi"/>
-          <w:b/>
+          <w:strike/>
+          <w:color w:val="000000"/>
+          <w:sz w:val="24"/>
+          <w:szCs w:val="24"/>
+          <w:bdr w:val="none" w:sz="0" w:space="0" w:color="auto" w:frame="1"/>
+        </w:rPr>
+      </w:pPr>
+      <w:r>
+        <w:rPr>
+          <w:rFonts w:asciiTheme="majorHAnsi" w:hAnsiTheme="majorHAnsi"/>
+          <w:b/>
+          <w:strike/>
           <w:color w:val="000000"/>
           <w:sz w:val="24"/>
           <w:szCs w:val="24"/>
@@ -362,6 +364,7 @@
         <w:rPr>
           <w:rFonts w:asciiTheme="majorHAnsi" w:hAnsiTheme="majorHAnsi"/>
           <w:b/>
+          <w:strike/>
           <w:color w:val="000000"/>
           <w:sz w:val="24"/>
           <w:szCs w:val="24"/>
@@ -373,6 +376,7 @@
         <w:rPr>
           <w:rFonts w:asciiTheme="majorHAnsi" w:hAnsiTheme="majorHAnsi"/>
           <w:b/>
+          <w:strike/>
           <w:color w:val="000000"/>
           <w:sz w:val="24"/>
           <w:szCs w:val="24"/>
@@ -384,6 +388,7 @@
         <w:rPr>
           <w:rFonts w:asciiTheme="majorHAnsi" w:hAnsiTheme="majorHAnsi"/>
           <w:b/>
+          <w:strike/>
           <w:color w:val="000000"/>
           <w:sz w:val="24"/>
           <w:szCs w:val="24"/>
@@ -395,6 +400,7 @@
         <w:rPr>
           <w:rFonts w:asciiTheme="majorHAnsi" w:hAnsiTheme="majorHAnsi"/>
           <w:b/>
+          <w:strike/>
           <w:color w:val="000000"/>
           <w:sz w:val="24"/>
           <w:szCs w:val="24"/>
@@ -406,6 +412,7 @@
         <w:rPr>
           <w:rFonts w:asciiTheme="majorHAnsi" w:hAnsiTheme="majorHAnsi"/>
           <w:b/>
+          <w:strike/>
           <w:color w:val="000000"/>
           <w:sz w:val="24"/>
           <w:szCs w:val="24"/>
@@ -580,16 +587,18 @@
         <w:rPr>
           <w:rFonts w:asciiTheme="majorHAnsi" w:hAnsiTheme="majorHAnsi"/>
           <w:b/>
-          <w:color w:val="000000"/>
-          <w:sz w:val="24"/>
-          <w:szCs w:val="24"/>
-          <w:bdr w:val="none" w:sz="0" w:space="0" w:color="auto" w:frame="1"/>
-        </w:rPr>
-      </w:pPr>
-      <w:r>
-        <w:rPr>
-          <w:rFonts w:asciiTheme="majorHAnsi" w:hAnsiTheme="majorHAnsi"/>
-          <w:b/>
+          <w:strike/>
+          <w:color w:val="000000"/>
+          <w:sz w:val="24"/>
+          <w:szCs w:val="24"/>
+          <w:bdr w:val="none" w:sz="0" w:space="0" w:color="auto" w:frame="1"/>
+        </w:rPr>
+      </w:pPr>
+      <w:r>
+        <w:rPr>
+          <w:rFonts w:asciiTheme="majorHAnsi" w:hAnsiTheme="majorHAnsi"/>
+          <w:b/>
+          <w:strike/>
           <w:color w:val="000000"/>
           <w:sz w:val="24"/>
           <w:szCs w:val="24"/>
@@ -601,6 +610,7 @@
         <w:rPr>
           <w:rFonts w:asciiTheme="majorHAnsi" w:hAnsiTheme="majorHAnsi"/>
           <w:b/>
+          <w:strike/>
           <w:color w:val="000000"/>
           <w:sz w:val="24"/>
           <w:szCs w:val="24"/>
@@ -612,6 +622,7 @@
         <w:rPr>
           <w:rFonts w:asciiTheme="majorHAnsi" w:hAnsiTheme="majorHAnsi"/>
           <w:b/>
+          <w:strike/>
           <w:color w:val="000000"/>
           <w:sz w:val="24"/>
           <w:szCs w:val="24"/>
@@ -623,6 +634,7 @@
         <w:rPr>
           <w:rFonts w:asciiTheme="majorHAnsi" w:hAnsiTheme="majorHAnsi"/>
           <w:b/>
+          <w:strike/>
           <w:color w:val="000000"/>
           <w:sz w:val="24"/>
           <w:szCs w:val="24"/>
@@ -658,16 +670,18 @@
         <w:rPr>
           <w:rFonts w:asciiTheme="majorHAnsi" w:hAnsiTheme="majorHAnsi"/>
           <w:b/>
-          <w:color w:val="000000"/>
-          <w:sz w:val="24"/>
-          <w:szCs w:val="24"/>
-          <w:bdr w:val="none" w:sz="0" w:space="0" w:color="auto" w:frame="1"/>
-        </w:rPr>
-      </w:pPr>
-      <w:r>
-        <w:rPr>
-          <w:rFonts w:asciiTheme="majorHAnsi" w:hAnsiTheme="majorHAnsi"/>
-          <w:b/>
+          <w:strike/>
+          <w:color w:val="000000"/>
+          <w:sz w:val="24"/>
+          <w:szCs w:val="24"/>
+          <w:bdr w:val="none" w:sz="0" w:space="0" w:color="auto" w:frame="1"/>
+        </w:rPr>
+      </w:pPr>
+      <w:r>
+        <w:rPr>
+          <w:rFonts w:asciiTheme="majorHAnsi" w:hAnsiTheme="majorHAnsi"/>
+          <w:b/>
+          <w:strike/>
           <w:color w:val="000000"/>
           <w:sz w:val="24"/>
           <w:szCs w:val="24"/>
@@ -698,15 +712,17 @@
         </w:numPr>
         <w:rPr>
           <w:rFonts w:asciiTheme="majorHAnsi" w:hAnsiTheme="majorHAnsi"/>
-          <w:color w:val="000000"/>
-          <w:sz w:val="24"/>
-          <w:szCs w:val="24"/>
-          <w:bdr w:val="none" w:sz="0" w:space="0" w:color="auto" w:frame="1"/>
-        </w:rPr>
-      </w:pPr>
-      <w:r>
-        <w:rPr>
-          <w:rFonts w:asciiTheme="majorHAnsi" w:hAnsiTheme="majorHAnsi"/>
+          <w:strike/>
+          <w:color w:val="000000"/>
+          <w:sz w:val="24"/>
+          <w:szCs w:val="24"/>
+          <w:bdr w:val="none" w:sz="0" w:space="0" w:color="auto" w:frame="1"/>
+        </w:rPr>
+      </w:pPr>
+      <w:r>
+        <w:rPr>
+          <w:rFonts w:asciiTheme="majorHAnsi" w:hAnsiTheme="majorHAnsi"/>
+          <w:strike/>
           <w:color w:val="000000"/>
           <w:sz w:val="24"/>
           <w:szCs w:val="24"/>
@@ -717,6 +733,7 @@
       <w:r>
         <w:rPr>
           <w:rFonts w:asciiTheme="majorHAnsi" w:hAnsiTheme="majorHAnsi"/>
+          <w:strike/>
           <w:color w:val="000000"/>
           <w:sz w:val="24"/>
           <w:szCs w:val="24"/>
@@ -727,6 +744,7 @@
       <w:r>
         <w:rPr>
           <w:rFonts w:asciiTheme="majorHAnsi" w:hAnsiTheme="majorHAnsi"/>
+          <w:strike/>
           <w:color w:val="000000"/>
           <w:sz w:val="24"/>
           <w:szCs w:val="24"/>
@@ -737,6 +755,7 @@
       <w:r>
         <w:rPr>
           <w:rFonts w:asciiTheme="majorHAnsi" w:hAnsiTheme="majorHAnsi"/>
+          <w:strike/>
           <w:color w:val="000000"/>
           <w:sz w:val="24"/>
           <w:szCs w:val="24"/>
@@ -747,12 +766,37 @@
       <w:r>
         <w:rPr>
           <w:rFonts w:asciiTheme="majorHAnsi" w:hAnsiTheme="majorHAnsi"/>
-          <w:color w:val="000000"/>
-          <w:sz w:val="24"/>
-          <w:szCs w:val="24"/>
-          <w:bdr w:val="none" w:sz="0" w:space="0" w:color="auto" w:frame="1"/>
-        </w:rPr>
-        <w:t xml:space="preserve">% of the overall module mark </w:t>
+          <w:strike/>
+          <w:color w:val="000000"/>
+          <w:sz w:val="24"/>
+          <w:szCs w:val="24"/>
+          <w:bdr w:val="none" w:sz="0" w:space="0" w:color="auto" w:frame="1"/>
+        </w:rPr>
+        <w:t xml:space="preserve">% of the overall module </w:t>
+      </w:r>
+      <w:proofErr w:type="gramStart"/>
+      <w:r>
+        <w:rPr>
+          <w:rFonts w:asciiTheme="majorHAnsi" w:hAnsiTheme="majorHAnsi"/>
+          <w:strike/>
+          <w:color w:val="000000"/>
+          <w:sz w:val="24"/>
+          <w:szCs w:val="24"/>
+          <w:bdr w:val="none" w:sz="0" w:space="0" w:color="auto" w:frame="1"/>
+        </w:rPr>
+        <w:t>mark</w:t>
+      </w:r>
+      <w:proofErr w:type="gramEnd"/>
+      <w:r>
+        <w:rPr>
+          <w:rFonts w:asciiTheme="majorHAnsi" w:hAnsiTheme="majorHAnsi"/>
+          <w:strike/>
+          <w:color w:val="000000"/>
+          <w:sz w:val="24"/>
+          <w:szCs w:val="24"/>
+          <w:bdr w:val="none" w:sz="0" w:space="0" w:color="auto" w:frame="1"/>
+        </w:rPr>
+        <w:t xml:space="preserve"> </w:t>
       </w:r>
     </w:p>
     <w:p>
@@ -1525,13 +1569,15 @@
         </w:numPr>
         <w:rPr>
           <w:rFonts w:asciiTheme="majorHAnsi" w:hAnsiTheme="majorHAnsi"/>
-          <w:sz w:val="24"/>
-          <w:szCs w:val="24"/>
-        </w:rPr>
-      </w:pPr>
-      <w:r>
-        <w:rPr>
-          <w:rFonts w:asciiTheme="majorHAnsi" w:hAnsiTheme="majorHAnsi"/>
+          <w:strike/>
+          <w:sz w:val="24"/>
+          <w:szCs w:val="24"/>
+        </w:rPr>
+      </w:pPr>
+      <w:r>
+        <w:rPr>
+          <w:rFonts w:asciiTheme="majorHAnsi" w:hAnsiTheme="majorHAnsi"/>
+          <w:strike/>
           <w:sz w:val="24"/>
           <w:szCs w:val="24"/>
         </w:rPr>
@@ -1540,6 +1586,7 @@
       <w:r>
         <w:rPr>
           <w:rFonts w:asciiTheme="majorHAnsi" w:hAnsiTheme="majorHAnsi"/>
+          <w:strike/>
           <w:sz w:val="24"/>
           <w:szCs w:val="24"/>
         </w:rPr>
@@ -1548,6 +1595,7 @@
       <w:r>
         <w:rPr>
           <w:rFonts w:asciiTheme="majorHAnsi" w:hAnsiTheme="majorHAnsi"/>
+          <w:strike/>
           <w:sz w:val="24"/>
           <w:szCs w:val="24"/>
         </w:rPr>
@@ -1556,6 +1604,7 @@
       <w:r>
         <w:rPr>
           <w:rFonts w:asciiTheme="majorHAnsi" w:hAnsiTheme="majorHAnsi"/>
+          <w:strike/>
           <w:sz w:val="24"/>
           <w:szCs w:val="24"/>
         </w:rPr>
@@ -1564,6 +1613,7 @@
       <w:r>
         <w:rPr>
           <w:rFonts w:asciiTheme="majorHAnsi" w:hAnsiTheme="majorHAnsi"/>
+          <w:strike/>
           <w:sz w:val="24"/>
           <w:szCs w:val="24"/>
         </w:rPr>
@@ -1572,6 +1622,7 @@
       <w:r>
         <w:rPr>
           <w:rFonts w:asciiTheme="majorHAnsi" w:hAnsiTheme="majorHAnsi"/>
+          <w:strike/>
           <w:sz w:val="24"/>
           <w:szCs w:val="24"/>
         </w:rPr>
@@ -1580,6 +1631,7 @@
       <w:r>
         <w:rPr>
           <w:rFonts w:asciiTheme="majorHAnsi" w:hAnsiTheme="majorHAnsi"/>
+          <w:strike/>
           <w:sz w:val="24"/>
           <w:szCs w:val="24"/>
         </w:rPr>
@@ -1588,6 +1640,7 @@
       <w:r>
         <w:rPr>
           <w:rFonts w:asciiTheme="majorHAnsi" w:hAnsiTheme="majorHAnsi"/>
+          <w:strike/>
           <w:sz w:val="24"/>
           <w:szCs w:val="24"/>
         </w:rPr>
@@ -1694,13 +1747,15 @@
         </w:numPr>
         <w:rPr>
           <w:rFonts w:asciiTheme="majorHAnsi" w:hAnsiTheme="majorHAnsi"/>
-          <w:sz w:val="24"/>
-          <w:szCs w:val="24"/>
-        </w:rPr>
-      </w:pPr>
-      <w:r>
-        <w:rPr>
-          <w:rFonts w:asciiTheme="majorHAnsi" w:hAnsiTheme="majorHAnsi"/>
+          <w:strike/>
+          <w:sz w:val="24"/>
+          <w:szCs w:val="24"/>
+        </w:rPr>
+      </w:pPr>
+      <w:r>
+        <w:rPr>
+          <w:rFonts w:asciiTheme="majorHAnsi" w:hAnsiTheme="majorHAnsi"/>
+          <w:strike/>
           <w:sz w:val="24"/>
           <w:szCs w:val="24"/>
         </w:rPr>
@@ -1709,6 +1764,7 @@
       <w:r>
         <w:rPr>
           <w:rFonts w:asciiTheme="majorHAnsi" w:hAnsiTheme="majorHAnsi"/>
+          <w:strike/>
           <w:sz w:val="24"/>
           <w:szCs w:val="24"/>
         </w:rPr>
@@ -1717,6 +1773,7 @@
       <w:r>
         <w:rPr>
           <w:rFonts w:asciiTheme="majorHAnsi" w:hAnsiTheme="majorHAnsi"/>
+          <w:strike/>
           <w:sz w:val="24"/>
           <w:szCs w:val="24"/>
         </w:rPr>
@@ -1725,6 +1782,7 @@
       <w:r>
         <w:rPr>
           <w:rFonts w:asciiTheme="majorHAnsi" w:hAnsiTheme="majorHAnsi"/>
+          <w:strike/>
           <w:sz w:val="24"/>
           <w:szCs w:val="24"/>
         </w:rPr>
@@ -1735,6 +1793,7 @@
           <w:rFonts w:asciiTheme="majorHAnsi" w:hAnsiTheme="majorHAnsi"/>
           <w:b/>
           <w:bCs/>
+          <w:strike/>
           <w:sz w:val="24"/>
           <w:szCs w:val="24"/>
         </w:rPr>
@@ -1745,6 +1804,7 @@
           <w:rFonts w:asciiTheme="majorHAnsi" w:hAnsiTheme="majorHAnsi"/>
           <w:b/>
           <w:bCs/>
+          <w:strike/>
           <w:sz w:val="24"/>
           <w:szCs w:val="24"/>
         </w:rPr>
@@ -1755,6 +1815,7 @@
           <w:rFonts w:asciiTheme="majorHAnsi" w:hAnsiTheme="majorHAnsi"/>
           <w:b/>
           <w:bCs/>
+          <w:strike/>
           <w:sz w:val="24"/>
           <w:szCs w:val="24"/>
         </w:rPr>
@@ -2002,6 +2063,7 @@
         <w:rPr>
           <w:rFonts w:asciiTheme="majorHAnsi" w:hAnsiTheme="majorHAnsi"/>
           <w:b/>
+          <w:strike/>
           <w:sz w:val="32"/>
           <w:szCs w:val="32"/>
         </w:rPr>
@@ -2010,6 +2072,7 @@
         <w:rPr>
           <w:rFonts w:asciiTheme="majorHAnsi" w:hAnsiTheme="majorHAnsi"/>
           <w:b/>
+          <w:strike/>
           <w:sz w:val="32"/>
           <w:szCs w:val="32"/>
         </w:rPr>
@@ -2019,6 +2082,7 @@
         <w:rPr>
           <w:rFonts w:asciiTheme="majorHAnsi" w:hAnsiTheme="majorHAnsi"/>
           <w:b/>
+          <w:strike/>
           <w:sz w:val="32"/>
           <w:szCs w:val="32"/>
         </w:rPr>
@@ -2028,6 +2092,7 @@
         <w:rPr>
           <w:rFonts w:asciiTheme="majorHAnsi" w:hAnsiTheme="majorHAnsi"/>
           <w:b/>
+          <w:strike/>
           <w:sz w:val="32"/>
           <w:szCs w:val="32"/>
         </w:rPr>
@@ -2037,6 +2102,7 @@
         <w:rPr>
           <w:rFonts w:asciiTheme="majorHAnsi" w:hAnsiTheme="majorHAnsi"/>
           <w:b/>
+          <w:strike/>
           <w:color w:val="FF0000"/>
           <w:sz w:val="32"/>
           <w:szCs w:val="32"/>
@@ -2047,6 +2113,7 @@
         <w:rPr>
           <w:rFonts w:asciiTheme="majorHAnsi" w:hAnsiTheme="majorHAnsi"/>
           <w:b/>
+          <w:strike/>
           <w:color w:val="FF0000"/>
           <w:sz w:val="32"/>
           <w:szCs w:val="32"/>
@@ -2058,6 +2125,7 @@
         <w:rPr>
           <w:rFonts w:asciiTheme="majorHAnsi" w:hAnsiTheme="majorHAnsi"/>
           <w:b/>
+          <w:strike/>
           <w:color w:val="FF0000"/>
           <w:sz w:val="32"/>
           <w:szCs w:val="32"/>
@@ -2069,6 +2137,7 @@
         <w:rPr>
           <w:rFonts w:asciiTheme="majorHAnsi" w:hAnsiTheme="majorHAnsi"/>
           <w:b/>
+          <w:strike/>
           <w:color w:val="FF0000"/>
           <w:sz w:val="32"/>
           <w:szCs w:val="32"/>
@@ -2079,6 +2148,7 @@
         <w:rPr>
           <w:rFonts w:asciiTheme="majorHAnsi" w:hAnsiTheme="majorHAnsi"/>
           <w:b/>
+          <w:strike/>
           <w:color w:val="FF0000"/>
           <w:sz w:val="32"/>
           <w:szCs w:val="32"/>
@@ -2090,6 +2160,7 @@
         <w:rPr>
           <w:rFonts w:asciiTheme="majorHAnsi" w:hAnsiTheme="majorHAnsi"/>
           <w:b/>
+          <w:strike/>
           <w:color w:val="FF0000"/>
           <w:sz w:val="32"/>
           <w:szCs w:val="32"/>
@@ -2100,6 +2171,7 @@
         <w:rPr>
           <w:rFonts w:asciiTheme="majorHAnsi" w:hAnsiTheme="majorHAnsi"/>
           <w:b/>
+          <w:strike/>
           <w:color w:val="FF0000"/>
           <w:sz w:val="32"/>
           <w:szCs w:val="32"/>
@@ -2110,6 +2182,7 @@
         <w:rPr>
           <w:rFonts w:asciiTheme="majorHAnsi" w:hAnsiTheme="majorHAnsi"/>
           <w:b/>
+          <w:strike/>
           <w:sz w:val="32"/>
           <w:szCs w:val="32"/>
         </w:rPr>
@@ -2119,6 +2192,7 @@
         <w:rPr>
           <w:rFonts w:asciiTheme="majorHAnsi" w:hAnsiTheme="majorHAnsi"/>
           <w:b/>
+          <w:strike/>
           <w:sz w:val="32"/>
           <w:szCs w:val="32"/>
         </w:rPr>
@@ -2128,6 +2202,7 @@
         <w:rPr>
           <w:rFonts w:asciiTheme="majorHAnsi" w:hAnsiTheme="majorHAnsi"/>
           <w:b/>
+          <w:strike/>
           <w:sz w:val="32"/>
           <w:szCs w:val="32"/>
         </w:rPr>
@@ -2137,6 +2212,7 @@
         <w:rPr>
           <w:rFonts w:asciiTheme="majorHAnsi" w:hAnsiTheme="majorHAnsi"/>
           <w:b/>
+          <w:strike/>
           <w:sz w:val="32"/>
           <w:szCs w:val="32"/>
         </w:rPr>
@@ -2146,6 +2222,7 @@
         <w:rPr>
           <w:rFonts w:asciiTheme="majorHAnsi" w:hAnsiTheme="majorHAnsi"/>
           <w:b/>
+          <w:strike/>
           <w:sz w:val="32"/>
           <w:szCs w:val="32"/>
         </w:rPr>
@@ -2155,6 +2232,7 @@
         <w:rPr>
           <w:rFonts w:asciiTheme="majorHAnsi" w:hAnsiTheme="majorHAnsi"/>
           <w:b/>
+          <w:strike/>
           <w:sz w:val="32"/>
           <w:szCs w:val="32"/>
         </w:rPr>
@@ -2177,14 +2255,16 @@
         <w:rPr>
           <w:rFonts w:asciiTheme="majorHAnsi" w:hAnsiTheme="majorHAnsi"/>
           <w:b/>
-          <w:sz w:val="24"/>
-          <w:szCs w:val="24"/>
-        </w:rPr>
-      </w:pPr>
-      <w:r>
-        <w:rPr>
-          <w:rFonts w:asciiTheme="majorHAnsi" w:hAnsiTheme="majorHAnsi"/>
-          <w:b/>
+          <w:strike/>
+          <w:sz w:val="24"/>
+          <w:szCs w:val="24"/>
+        </w:rPr>
+      </w:pPr>
+      <w:r>
+        <w:rPr>
+          <w:rFonts w:asciiTheme="majorHAnsi" w:hAnsiTheme="majorHAnsi"/>
+          <w:b/>
+          <w:strike/>
           <w:sz w:val="24"/>
           <w:szCs w:val="24"/>
         </w:rPr>
@@ -2194,6 +2274,7 @@
         <w:rPr>
           <w:rFonts w:asciiTheme="majorHAnsi" w:hAnsiTheme="majorHAnsi"/>
           <w:b/>
+          <w:strike/>
           <w:sz w:val="24"/>
           <w:szCs w:val="24"/>
         </w:rPr>
@@ -2203,6 +2284,7 @@
         <w:rPr>
           <w:rFonts w:asciiTheme="majorHAnsi" w:hAnsiTheme="majorHAnsi"/>
           <w:b/>
+          <w:strike/>
           <w:sz w:val="24"/>
           <w:szCs w:val="24"/>
         </w:rPr>
@@ -2211,6 +2293,7 @@
       <w:r>
         <w:rPr>
           <w:rFonts w:asciiTheme="majorHAnsi" w:hAnsiTheme="majorHAnsi"/>
+          <w:strike/>
           <w:sz w:val="24"/>
           <w:szCs w:val="24"/>
         </w:rPr>
@@ -2219,14 +2302,17 @@
       <w:r>
         <w:rPr>
           <w:rFonts w:asciiTheme="majorHAnsi" w:hAnsiTheme="majorHAnsi"/>
+          <w:strike/>
           <w:sz w:val="24"/>
           <w:szCs w:val="24"/>
         </w:rPr>
         <w:t xml:space="preserve">ode, </w:t>
       </w:r>
-      <w:r>
-        <w:rPr>
-          <w:rFonts w:asciiTheme="majorHAnsi" w:hAnsiTheme="majorHAnsi"/>
+      <w:proofErr w:type="gramStart"/>
+      <w:r>
+        <w:rPr>
+          <w:rFonts w:asciiTheme="majorHAnsi" w:hAnsiTheme="majorHAnsi"/>
+          <w:strike/>
           <w:sz w:val="24"/>
           <w:szCs w:val="24"/>
         </w:rPr>
@@ -2235,14 +2321,17 @@
       <w:r>
         <w:rPr>
           <w:rFonts w:asciiTheme="majorHAnsi" w:hAnsiTheme="majorHAnsi"/>
+          <w:strike/>
           <w:sz w:val="24"/>
           <w:szCs w:val="24"/>
         </w:rPr>
         <w:t>creencast</w:t>
       </w:r>
-      <w:r>
-        <w:rPr>
-          <w:rFonts w:asciiTheme="majorHAnsi" w:hAnsiTheme="majorHAnsi"/>
+      <w:proofErr w:type="gramEnd"/>
+      <w:r>
+        <w:rPr>
+          <w:rFonts w:asciiTheme="majorHAnsi" w:hAnsiTheme="majorHAnsi"/>
+          <w:strike/>
           <w:sz w:val="24"/>
           <w:szCs w:val="24"/>
         </w:rPr>
@@ -2251,6 +2340,7 @@
       <w:r>
         <w:rPr>
           <w:rFonts w:asciiTheme="majorHAnsi" w:hAnsiTheme="majorHAnsi"/>
+          <w:strike/>
           <w:sz w:val="24"/>
           <w:szCs w:val="24"/>
         </w:rPr>
@@ -2259,6 +2349,7 @@
       <w:r>
         <w:rPr>
           <w:rFonts w:asciiTheme="majorHAnsi" w:hAnsiTheme="majorHAnsi"/>
+          <w:strike/>
           <w:sz w:val="24"/>
           <w:szCs w:val="24"/>
         </w:rPr>
@@ -2267,6 +2358,7 @@
       <w:r>
         <w:rPr>
           <w:rFonts w:asciiTheme="majorHAnsi" w:hAnsiTheme="majorHAnsi"/>
+          <w:strike/>
           <w:sz w:val="24"/>
           <w:szCs w:val="24"/>
         </w:rPr>
@@ -2276,6 +2368,7 @@
         <w:rPr>
           <w:rFonts w:asciiTheme="majorHAnsi" w:hAnsiTheme="majorHAnsi"/>
           <w:b/>
+          <w:strike/>
           <w:sz w:val="24"/>
           <w:szCs w:val="24"/>
         </w:rPr>
@@ -2287,6 +2380,7 @@
         <w:rPr>
           <w:rFonts w:asciiTheme="majorHAnsi" w:hAnsiTheme="majorHAnsi"/>
           <w:b/>
+          <w:strike/>
           <w:sz w:val="32"/>
           <w:szCs w:val="32"/>
         </w:rPr>
@@ -2296,6 +2390,7 @@
         <w:rPr>
           <w:rFonts w:asciiTheme="majorHAnsi" w:hAnsiTheme="majorHAnsi"/>
           <w:b/>
+          <w:strike/>
           <w:sz w:val="32"/>
           <w:szCs w:val="32"/>
         </w:rPr>
@@ -2306,6 +2401,7 @@
         <w:rPr>
           <w:rFonts w:asciiTheme="majorHAnsi" w:hAnsiTheme="majorHAnsi"/>
           <w:b/>
+          <w:strike/>
           <w:sz w:val="32"/>
           <w:szCs w:val="32"/>
         </w:rPr>
@@ -2321,13 +2417,15 @@
         </w:numPr>
         <w:rPr>
           <w:rFonts w:asciiTheme="majorHAnsi" w:hAnsiTheme="majorHAnsi"/>
-          <w:sz w:val="24"/>
-          <w:szCs w:val="24"/>
-        </w:rPr>
-      </w:pPr>
-      <w:r>
-        <w:rPr>
-          <w:rFonts w:asciiTheme="majorHAnsi" w:hAnsiTheme="majorHAnsi"/>
+          <w:strike/>
+          <w:sz w:val="24"/>
+          <w:szCs w:val="24"/>
+        </w:rPr>
+      </w:pPr>
+      <w:r>
+        <w:rPr>
+          <w:rFonts w:asciiTheme="majorHAnsi" w:hAnsiTheme="majorHAnsi"/>
+          <w:strike/>
           <w:sz w:val="24"/>
           <w:szCs w:val="24"/>
         </w:rPr>
@@ -2337,6 +2435,7 @@
         <w:rPr>
           <w:rFonts w:asciiTheme="majorHAnsi" w:hAnsiTheme="majorHAnsi"/>
           <w:b/>
+          <w:strike/>
           <w:sz w:val="24"/>
           <w:szCs w:val="24"/>
         </w:rPr>
@@ -2346,6 +2445,7 @@
         <w:rPr>
           <w:rFonts w:asciiTheme="majorHAnsi" w:hAnsiTheme="majorHAnsi"/>
           <w:b/>
+          <w:strike/>
           <w:sz w:val="24"/>
           <w:szCs w:val="24"/>
         </w:rPr>
@@ -2355,6 +2455,7 @@
         <w:rPr>
           <w:rFonts w:asciiTheme="majorHAnsi" w:hAnsiTheme="majorHAnsi"/>
           <w:b/>
+          <w:strike/>
           <w:sz w:val="24"/>
           <w:szCs w:val="24"/>
         </w:rPr>
@@ -2370,13 +2471,15 @@
         </w:numPr>
         <w:rPr>
           <w:rFonts w:asciiTheme="majorHAnsi" w:hAnsiTheme="majorHAnsi"/>
-          <w:sz w:val="24"/>
-          <w:szCs w:val="24"/>
-        </w:rPr>
-      </w:pPr>
-      <w:r>
-        <w:rPr>
-          <w:rFonts w:asciiTheme="majorHAnsi" w:hAnsiTheme="majorHAnsi"/>
+          <w:strike/>
+          <w:sz w:val="24"/>
+          <w:szCs w:val="24"/>
+        </w:rPr>
+      </w:pPr>
+      <w:r>
+        <w:rPr>
+          <w:rFonts w:asciiTheme="majorHAnsi" w:hAnsiTheme="majorHAnsi"/>
+          <w:strike/>
           <w:sz w:val="24"/>
           <w:szCs w:val="24"/>
         </w:rPr>
@@ -2386,6 +2489,7 @@
       <w:r>
         <w:rPr>
           <w:rFonts w:asciiTheme="majorHAnsi" w:hAnsiTheme="majorHAnsi"/>
+          <w:strike/>
           <w:sz w:val="24"/>
           <w:szCs w:val="24"/>
         </w:rPr>
@@ -2395,11 +2499,23 @@
       <w:r>
         <w:rPr>
           <w:rFonts w:asciiTheme="majorHAnsi" w:hAnsiTheme="majorHAnsi"/>
-          <w:sz w:val="24"/>
-          <w:szCs w:val="24"/>
-        </w:rPr>
-        <w:t xml:space="preserve"> and tutorials are available on Moodle</w:t>
-      </w:r>
+          <w:strike/>
+          <w:sz w:val="24"/>
+          <w:szCs w:val="24"/>
+        </w:rPr>
+        <w:t xml:space="preserve"> and tutorials are available on </w:t>
+      </w:r>
+      <w:proofErr w:type="gramStart"/>
+      <w:r>
+        <w:rPr>
+          <w:rFonts w:asciiTheme="majorHAnsi" w:hAnsiTheme="majorHAnsi"/>
+          <w:strike/>
+          <w:sz w:val="24"/>
+          <w:szCs w:val="24"/>
+        </w:rPr>
+        <w:t>Moodle</w:t>
+      </w:r>
+      <w:proofErr w:type="gramEnd"/>
     </w:p>
     <w:p>
       <w:pPr>
@@ -2410,13 +2526,15 @@
         </w:numPr>
         <w:rPr>
           <w:rFonts w:asciiTheme="majorHAnsi" w:hAnsiTheme="majorHAnsi"/>
-          <w:sz w:val="24"/>
-          <w:szCs w:val="24"/>
-        </w:rPr>
-      </w:pPr>
-      <w:r>
-        <w:rPr>
-          <w:rFonts w:asciiTheme="majorHAnsi" w:hAnsiTheme="majorHAnsi"/>
+          <w:strike/>
+          <w:sz w:val="24"/>
+          <w:szCs w:val="24"/>
+        </w:rPr>
+      </w:pPr>
+      <w:r>
+        <w:rPr>
+          <w:rFonts w:asciiTheme="majorHAnsi" w:hAnsiTheme="majorHAnsi"/>
+          <w:strike/>
           <w:sz w:val="24"/>
           <w:szCs w:val="24"/>
         </w:rPr>
@@ -2432,31 +2550,26 @@
         </w:numPr>
         <w:rPr>
           <w:rFonts w:asciiTheme="majorHAnsi" w:hAnsiTheme="majorHAnsi"/>
-          <w:sz w:val="24"/>
-          <w:szCs w:val="24"/>
-        </w:rPr>
-      </w:pPr>
-      <w:r>
-        <w:rPr>
-          <w:rFonts w:asciiTheme="majorHAnsi" w:hAnsiTheme="majorHAnsi"/>
-          <w:sz w:val="24"/>
-          <w:szCs w:val="24"/>
-        </w:rPr>
-        <w:t>I</w:t>
-      </w:r>
-      <w:r>
-        <w:rPr>
-          <w:rFonts w:asciiTheme="majorHAnsi" w:hAnsiTheme="majorHAnsi"/>
-          <w:sz w:val="24"/>
-          <w:szCs w:val="24"/>
-        </w:rPr>
-        <w:t xml:space="preserve">ntroduction: </w:t>
+          <w:strike/>
+          <w:sz w:val="24"/>
+          <w:szCs w:val="24"/>
+        </w:rPr>
+      </w:pPr>
+      <w:r>
+        <w:rPr>
+          <w:rFonts w:asciiTheme="majorHAnsi" w:hAnsiTheme="majorHAnsi"/>
+          <w:strike/>
+          <w:sz w:val="24"/>
+          <w:szCs w:val="24"/>
+        </w:rPr>
+        <w:t xml:space="preserve">Introduction: </w:t>
       </w:r>
       <w:r>
         <w:rPr>
           <w:rFonts w:asciiTheme="majorHAnsi" w:hAnsiTheme="majorHAnsi"/>
           <w:b/>
           <w:bCs/>
+          <w:strike/>
           <w:sz w:val="24"/>
           <w:szCs w:val="24"/>
         </w:rPr>
@@ -2467,6 +2580,7 @@
           <w:rFonts w:asciiTheme="majorHAnsi" w:hAnsiTheme="majorHAnsi"/>
           <w:b/>
           <w:bCs/>
+          <w:strike/>
           <w:sz w:val="24"/>
           <w:szCs w:val="24"/>
         </w:rPr>
@@ -2475,6 +2589,7 @@
       <w:r>
         <w:rPr>
           <w:rFonts w:asciiTheme="majorHAnsi" w:hAnsiTheme="majorHAnsi"/>
+          <w:strike/>
           <w:sz w:val="24"/>
           <w:szCs w:val="24"/>
         </w:rPr>
@@ -2483,15 +2598,37 @@
       <w:r>
         <w:rPr>
           <w:rFonts w:asciiTheme="majorHAnsi" w:hAnsiTheme="majorHAnsi"/>
-          <w:sz w:val="24"/>
-          <w:szCs w:val="24"/>
-        </w:rPr>
-        <w:t>what your application  is about</w:t>
+          <w:strike/>
+          <w:sz w:val="24"/>
+          <w:szCs w:val="24"/>
+        </w:rPr>
+        <w:t xml:space="preserve">what your </w:t>
+      </w:r>
+      <w:proofErr w:type="gramStart"/>
+      <w:r>
+        <w:rPr>
+          <w:rFonts w:asciiTheme="majorHAnsi" w:hAnsiTheme="majorHAnsi"/>
+          <w:strike/>
+          <w:sz w:val="24"/>
+          <w:szCs w:val="24"/>
+        </w:rPr>
+        <w:t>application  is</w:t>
+      </w:r>
+      <w:proofErr w:type="gramEnd"/>
+      <w:r>
+        <w:rPr>
+          <w:rFonts w:asciiTheme="majorHAnsi" w:hAnsiTheme="majorHAnsi"/>
+          <w:strike/>
+          <w:sz w:val="24"/>
+          <w:szCs w:val="24"/>
+        </w:rPr>
+        <w:t xml:space="preserve"> about</w:t>
       </w:r>
       <w:bookmarkStart w:id="0" w:name="_Hlk36538929"/>
       <w:r>
         <w:rPr>
           <w:rFonts w:asciiTheme="majorHAnsi" w:hAnsiTheme="majorHAnsi"/>
+          <w:strike/>
           <w:sz w:val="24"/>
           <w:szCs w:val="24"/>
         </w:rPr>
@@ -2507,18 +2644,31 @@
         </w:numPr>
         <w:rPr>
           <w:rFonts w:asciiTheme="majorHAnsi" w:hAnsiTheme="majorHAnsi"/>
-          <w:sz w:val="24"/>
-          <w:szCs w:val="24"/>
-        </w:rPr>
-      </w:pPr>
-      <w:r>
-        <w:rPr>
-          <w:rFonts w:asciiTheme="majorHAnsi" w:hAnsiTheme="majorHAnsi"/>
-          <w:sz w:val="24"/>
-          <w:szCs w:val="24"/>
-        </w:rPr>
-        <w:t>A walkthrough (demonstration) of your application working with examples of its functionality</w:t>
-      </w:r>
+          <w:strike/>
+          <w:sz w:val="24"/>
+          <w:szCs w:val="24"/>
+        </w:rPr>
+      </w:pPr>
+      <w:r>
+        <w:rPr>
+          <w:rFonts w:asciiTheme="majorHAnsi" w:hAnsiTheme="majorHAnsi"/>
+          <w:strike/>
+          <w:sz w:val="24"/>
+          <w:szCs w:val="24"/>
+        </w:rPr>
+        <w:t xml:space="preserve">A walkthrough (demonstration) of your application working with examples of its </w:t>
+      </w:r>
+      <w:proofErr w:type="gramStart"/>
+      <w:r>
+        <w:rPr>
+          <w:rFonts w:asciiTheme="majorHAnsi" w:hAnsiTheme="majorHAnsi"/>
+          <w:strike/>
+          <w:sz w:val="24"/>
+          <w:szCs w:val="24"/>
+        </w:rPr>
+        <w:t>functionality</w:t>
+      </w:r>
+      <w:proofErr w:type="gramEnd"/>
     </w:p>
     <w:bookmarkEnd w:id="0"/>
     <w:p>
@@ -2530,13 +2680,15 @@
         </w:numPr>
         <w:rPr>
           <w:rFonts w:asciiTheme="majorHAnsi" w:hAnsiTheme="majorHAnsi"/>
-          <w:sz w:val="24"/>
-          <w:szCs w:val="24"/>
-        </w:rPr>
-      </w:pPr>
-      <w:r>
-        <w:rPr>
-          <w:rFonts w:asciiTheme="majorHAnsi" w:hAnsiTheme="majorHAnsi"/>
+          <w:strike/>
+          <w:sz w:val="24"/>
+          <w:szCs w:val="24"/>
+        </w:rPr>
+      </w:pPr>
+      <w:r>
+        <w:rPr>
+          <w:rFonts w:asciiTheme="majorHAnsi" w:hAnsiTheme="majorHAnsi"/>
+          <w:strike/>
           <w:sz w:val="24"/>
           <w:szCs w:val="24"/>
         </w:rPr>
@@ -2545,6 +2697,7 @@
       <w:r>
         <w:rPr>
           <w:rFonts w:asciiTheme="majorHAnsi" w:hAnsiTheme="majorHAnsi"/>
+          <w:strike/>
           <w:sz w:val="24"/>
           <w:szCs w:val="24"/>
         </w:rPr>
@@ -2554,6 +2707,7 @@
       <w:r>
         <w:rPr>
           <w:rFonts w:asciiTheme="majorHAnsi" w:hAnsiTheme="majorHAnsi"/>
+          <w:strike/>
           <w:sz w:val="24"/>
           <w:szCs w:val="24"/>
         </w:rPr>
@@ -2563,6 +2717,7 @@
       <w:r>
         <w:rPr>
           <w:rFonts w:asciiTheme="majorHAnsi" w:hAnsiTheme="majorHAnsi"/>
+          <w:strike/>
           <w:sz w:val="24"/>
           <w:szCs w:val="24"/>
         </w:rPr>
@@ -2574,6 +2729,7 @@
         <w:rPr>
           <w:rFonts w:asciiTheme="majorHAnsi" w:hAnsiTheme="majorHAnsi"/>
           <w:b/>
+          <w:strike/>
           <w:color w:val="000000"/>
           <w:sz w:val="32"/>
           <w:szCs w:val="32"/>
@@ -2584,6 +2740,7 @@
         <w:rPr>
           <w:rFonts w:asciiTheme="majorHAnsi" w:hAnsiTheme="majorHAnsi"/>
           <w:b/>
+          <w:strike/>
           <w:color w:val="000000"/>
           <w:sz w:val="32"/>
           <w:szCs w:val="32"/>
@@ -2595,6 +2752,7 @@
         <w:rPr>
           <w:rFonts w:asciiTheme="majorHAnsi" w:hAnsiTheme="majorHAnsi"/>
           <w:b/>
+          <w:strike/>
           <w:color w:val="000000"/>
           <w:sz w:val="32"/>
           <w:szCs w:val="32"/>
@@ -2606,6 +2764,7 @@
         <w:rPr>
           <w:rFonts w:asciiTheme="majorHAnsi" w:hAnsiTheme="majorHAnsi"/>
           <w:b/>
+          <w:strike/>
           <w:color w:val="000000"/>
           <w:sz w:val="32"/>
           <w:szCs w:val="32"/>
@@ -2617,28 +2776,19 @@
         <w:rPr>
           <w:rFonts w:asciiTheme="majorHAnsi" w:hAnsiTheme="majorHAnsi"/>
           <w:b/>
+          <w:strike/>
           <w:color w:val="000000"/>
           <w:sz w:val="32"/>
           <w:szCs w:val="32"/>
           <w:bdr w:val="none" w:sz="0" w:space="0" w:color="auto" w:frame="1"/>
         </w:rPr>
-        <w:t xml:space="preserve"> &amp; files to be uploaded</w:t>
-      </w:r>
-      <w:r>
-        <w:rPr>
-          <w:rFonts w:asciiTheme="majorHAnsi" w:hAnsiTheme="majorHAnsi"/>
-          <w:b/>
-          <w:color w:val="000000"/>
-          <w:sz w:val="32"/>
-          <w:szCs w:val="32"/>
-          <w:bdr w:val="none" w:sz="0" w:space="0" w:color="auto" w:frame="1"/>
-        </w:rPr>
-        <w:t xml:space="preserve"> on Moodle</w:t>
-      </w:r>
-      <w:r>
-        <w:rPr>
-          <w:rFonts w:asciiTheme="majorHAnsi" w:hAnsiTheme="majorHAnsi"/>
-          <w:b/>
+        <w:t xml:space="preserve"> &amp; files to be uploaded on Moodle</w:t>
+      </w:r>
+      <w:r>
+        <w:rPr>
+          <w:rFonts w:asciiTheme="majorHAnsi" w:hAnsiTheme="majorHAnsi"/>
+          <w:b/>
+          <w:strike/>
           <w:color w:val="000000"/>
           <w:sz w:val="32"/>
           <w:szCs w:val="32"/>
@@ -2656,6 +2806,7 @@
         </w:numPr>
         <w:rPr>
           <w:rFonts w:asciiTheme="majorHAnsi" w:hAnsiTheme="majorHAnsi"/>
+          <w:strike/>
           <w:color w:val="000000"/>
           <w:sz w:val="24"/>
           <w:szCs w:val="24"/>
@@ -2667,6 +2818,7 @@
         <w:rPr>
           <w:rFonts w:asciiTheme="majorHAnsi" w:hAnsiTheme="majorHAnsi"/>
           <w:b/>
+          <w:strike/>
           <w:color w:val="000000"/>
           <w:sz w:val="24"/>
           <w:szCs w:val="24"/>
@@ -2679,6 +2831,7 @@
         <w:rPr>
           <w:rFonts w:asciiTheme="majorHAnsi" w:hAnsiTheme="majorHAnsi"/>
           <w:b/>
+          <w:strike/>
           <w:color w:val="000000"/>
           <w:sz w:val="24"/>
           <w:szCs w:val="24"/>
@@ -2689,6 +2842,7 @@
       <w:r>
         <w:rPr>
           <w:rFonts w:asciiTheme="majorHAnsi" w:hAnsiTheme="majorHAnsi"/>
+          <w:strike/>
           <w:color w:val="000000"/>
           <w:sz w:val="24"/>
           <w:szCs w:val="24"/>
@@ -2700,6 +2854,7 @@
         <w:rPr>
           <w:rFonts w:asciiTheme="majorHAnsi" w:hAnsiTheme="majorHAnsi"/>
           <w:b/>
+          <w:strike/>
           <w:color w:val="000000"/>
           <w:sz w:val="24"/>
           <w:szCs w:val="24"/>
@@ -2711,6 +2866,7 @@
         <w:rPr>
           <w:rFonts w:asciiTheme="majorHAnsi" w:hAnsiTheme="majorHAnsi"/>
           <w:b/>
+          <w:strike/>
           <w:color w:val="000000"/>
           <w:sz w:val="24"/>
           <w:szCs w:val="24"/>
@@ -2721,13 +2877,27 @@
       <w:r>
         <w:rPr>
           <w:rFonts w:asciiTheme="majorHAnsi" w:hAnsiTheme="majorHAnsi"/>
-          <w:color w:val="000000"/>
-          <w:sz w:val="24"/>
-          <w:szCs w:val="24"/>
-          <w:bdr w:val="none" w:sz="0" w:space="0" w:color="auto" w:frame="1"/>
-        </w:rPr>
-        <w:t xml:space="preserve"> submission link</w:t>
-      </w:r>
+          <w:strike/>
+          <w:color w:val="000000"/>
+          <w:sz w:val="24"/>
+          <w:szCs w:val="24"/>
+          <w:bdr w:val="none" w:sz="0" w:space="0" w:color="auto" w:frame="1"/>
+        </w:rPr>
+        <w:t xml:space="preserve"> submission </w:t>
+      </w:r>
+      <w:proofErr w:type="gramStart"/>
+      <w:r>
+        <w:rPr>
+          <w:rFonts w:asciiTheme="majorHAnsi" w:hAnsiTheme="majorHAnsi"/>
+          <w:strike/>
+          <w:color w:val="000000"/>
+          <w:sz w:val="24"/>
+          <w:szCs w:val="24"/>
+          <w:bdr w:val="none" w:sz="0" w:space="0" w:color="auto" w:frame="1"/>
+        </w:rPr>
+        <w:t>link</w:t>
+      </w:r>
+      <w:proofErr w:type="gramEnd"/>
     </w:p>
     <w:p>
       <w:pPr>
@@ -2739,6 +2909,7 @@
         <w:rPr>
           <w:rFonts w:asciiTheme="majorHAnsi" w:hAnsiTheme="majorHAnsi"/>
           <w:b/>
+          <w:strike/>
           <w:color w:val="000000"/>
           <w:sz w:val="24"/>
           <w:szCs w:val="24"/>
@@ -2750,6 +2921,7 @@
         <w:rPr>
           <w:rFonts w:asciiTheme="majorHAnsi" w:hAnsiTheme="majorHAnsi"/>
           <w:b/>
+          <w:strike/>
           <w:color w:val="000000"/>
           <w:sz w:val="24"/>
           <w:szCs w:val="24"/>
@@ -2761,6 +2933,7 @@
         <w:rPr>
           <w:rFonts w:asciiTheme="majorHAnsi" w:hAnsiTheme="majorHAnsi"/>
           <w:b/>
+          <w:strike/>
           <w:color w:val="000000"/>
           <w:sz w:val="24"/>
           <w:szCs w:val="24"/>
@@ -2773,6 +2946,7 @@
         <w:rPr>
           <w:rFonts w:asciiTheme="majorHAnsi" w:hAnsiTheme="majorHAnsi"/>
           <w:b/>
+          <w:strike/>
           <w:color w:val="000000"/>
           <w:sz w:val="24"/>
           <w:szCs w:val="24"/>
@@ -2784,6 +2958,7 @@
         <w:rPr>
           <w:rFonts w:asciiTheme="majorHAnsi" w:hAnsiTheme="majorHAnsi"/>
           <w:b/>
+          <w:strike/>
           <w:color w:val="000000"/>
           <w:sz w:val="24"/>
           <w:szCs w:val="24"/>
@@ -2794,6 +2969,7 @@
       <w:r>
         <w:rPr>
           <w:rFonts w:asciiTheme="majorHAnsi" w:hAnsiTheme="majorHAnsi"/>
+          <w:strike/>
           <w:color w:val="000000"/>
           <w:sz w:val="24"/>
           <w:szCs w:val="24"/>
@@ -2805,16 +2981,32 @@
         <w:rPr>
           <w:rFonts w:asciiTheme="majorHAnsi" w:hAnsiTheme="majorHAnsi"/>
           <w:b/>
-          <w:color w:val="000000"/>
-          <w:sz w:val="24"/>
-          <w:szCs w:val="24"/>
-          <w:bdr w:val="none" w:sz="0" w:space="0" w:color="auto" w:frame="1"/>
-        </w:rPr>
-        <w:t>zipped copy of your code</w:t>
-      </w:r>
-      <w:r>
-        <w:rPr>
-          <w:rFonts w:asciiTheme="majorHAnsi" w:hAnsiTheme="majorHAnsi"/>
+          <w:strike/>
+          <w:color w:val="000000"/>
+          <w:sz w:val="24"/>
+          <w:szCs w:val="24"/>
+          <w:bdr w:val="none" w:sz="0" w:space="0" w:color="auto" w:frame="1"/>
+        </w:rPr>
+        <w:t xml:space="preserve">zipped copy of your </w:t>
+      </w:r>
+      <w:proofErr w:type="gramStart"/>
+      <w:r>
+        <w:rPr>
+          <w:rFonts w:asciiTheme="majorHAnsi" w:hAnsiTheme="majorHAnsi"/>
+          <w:b/>
+          <w:strike/>
+          <w:color w:val="000000"/>
+          <w:sz w:val="24"/>
+          <w:szCs w:val="24"/>
+          <w:bdr w:val="none" w:sz="0" w:space="0" w:color="auto" w:frame="1"/>
+        </w:rPr>
+        <w:t>code</w:t>
+      </w:r>
+      <w:proofErr w:type="gramEnd"/>
+      <w:r>
+        <w:rPr>
+          <w:rFonts w:asciiTheme="majorHAnsi" w:hAnsiTheme="majorHAnsi"/>
+          <w:strike/>
           <w:color w:val="000000"/>
           <w:sz w:val="24"/>
           <w:szCs w:val="24"/>
@@ -2833,26 +3025,53 @@
         <w:rPr>
           <w:rFonts w:asciiTheme="majorHAnsi" w:hAnsiTheme="majorHAnsi"/>
           <w:b/>
-          <w:color w:val="000000"/>
-          <w:sz w:val="24"/>
-          <w:szCs w:val="24"/>
-          <w:bdr w:val="none" w:sz="0" w:space="0" w:color="auto" w:frame="1"/>
-        </w:rPr>
-      </w:pPr>
-      <w:r>
-        <w:rPr>
-          <w:rFonts w:asciiTheme="majorHAnsi" w:hAnsiTheme="majorHAnsi"/>
-          <w:color w:val="000000"/>
-          <w:sz w:val="24"/>
-          <w:szCs w:val="24"/>
-          <w:bdr w:val="none" w:sz="0" w:space="0" w:color="auto" w:frame="1"/>
-        </w:rPr>
-        <w:t xml:space="preserve">scanned/photo copy of the </w:t>
-      </w:r>
-      <w:r>
-        <w:rPr>
-          <w:rFonts w:asciiTheme="majorHAnsi" w:hAnsiTheme="majorHAnsi"/>
-          <w:b/>
+          <w:strike/>
+          <w:color w:val="000000"/>
+          <w:sz w:val="24"/>
+          <w:szCs w:val="24"/>
+          <w:bdr w:val="none" w:sz="0" w:space="0" w:color="auto" w:frame="1"/>
+        </w:rPr>
+      </w:pPr>
+      <w:r>
+        <w:rPr>
+          <w:rFonts w:asciiTheme="majorHAnsi" w:hAnsiTheme="majorHAnsi"/>
+          <w:strike/>
+          <w:color w:val="000000"/>
+          <w:sz w:val="24"/>
+          <w:szCs w:val="24"/>
+          <w:bdr w:val="none" w:sz="0" w:space="0" w:color="auto" w:frame="1"/>
+        </w:rPr>
+        <w:t>scanned/</w:t>
+      </w:r>
+      <w:proofErr w:type="gramStart"/>
+      <w:r>
+        <w:rPr>
+          <w:rFonts w:asciiTheme="majorHAnsi" w:hAnsiTheme="majorHAnsi"/>
+          <w:strike/>
+          <w:color w:val="000000"/>
+          <w:sz w:val="24"/>
+          <w:szCs w:val="24"/>
+          <w:bdr w:val="none" w:sz="0" w:space="0" w:color="auto" w:frame="1"/>
+        </w:rPr>
+        <w:t>photo copy</w:t>
+      </w:r>
+      <w:proofErr w:type="gramEnd"/>
+      <w:r>
+        <w:rPr>
+          <w:rFonts w:asciiTheme="majorHAnsi" w:hAnsiTheme="majorHAnsi"/>
+          <w:strike/>
+          <w:color w:val="000000"/>
+          <w:sz w:val="24"/>
+          <w:szCs w:val="24"/>
+          <w:bdr w:val="none" w:sz="0" w:space="0" w:color="auto" w:frame="1"/>
+        </w:rPr>
+        <w:t xml:space="preserve"> of the </w:t>
+      </w:r>
+      <w:r>
+        <w:rPr>
+          <w:rFonts w:asciiTheme="majorHAnsi" w:hAnsiTheme="majorHAnsi"/>
+          <w:b/>
+          <w:strike/>
           <w:color w:val="000000"/>
           <w:sz w:val="24"/>
           <w:szCs w:val="24"/>

</xml_diff>